<commit_message>
filling out cell char
</commit_message>
<xml_diff>
--- a/Notes/recording.docx
+++ b/Notes/recording.docx
@@ -4,6 +4,7 @@
   <w:body>
     <w:p>
       <w:pPr>
+        <w:spacing w:line="240" w:lineRule="auto"/>
         <w:rPr>
           <w:rFonts w:ascii="Times New Roman" w:hAnsi="Times New Roman" w:cs="Times New Roman"/>
           <w:b/>
@@ -21,6 +22,7 @@
     </w:p>
     <w:p>
       <w:pPr>
+        <w:spacing w:line="240" w:lineRule="auto"/>
         <w:rPr>
           <w:rFonts w:ascii="Times New Roman" w:hAnsi="Times New Roman" w:cs="Times New Roman"/>
         </w:rPr>
@@ -31,9 +33,9 @@
           <w:noProof/>
         </w:rPr>
         <w:drawing>
-          <wp:inline distT="0" distB="0" distL="0" distR="0" wp14:anchorId="52BEDA13" wp14:editId="35F6EB9E">
-            <wp:extent cx="5943600" cy="4563110"/>
-            <wp:effectExtent l="0" t="0" r="0" b="0"/>
+          <wp:inline distT="0" distB="0" distL="0" distR="0" wp14:anchorId="52BEDA13" wp14:editId="6796159A">
+            <wp:extent cx="4459458" cy="3423682"/>
+            <wp:effectExtent l="0" t="0" r="0" b="5715"/>
             <wp:docPr id="384210487" name="Picture 1" descr="A close-up of a notebook&#10;&#10;AI-generated content may be incorrect."/>
             <wp:cNvGraphicFramePr>
               <a:graphicFrameLocks xmlns:a="http://schemas.openxmlformats.org/drawingml/2006/main" noChangeAspect="1"/>
@@ -60,7 +62,7 @@
                   <pic:spPr>
                     <a:xfrm>
                       <a:off x="0" y="0"/>
-                      <a:ext cx="5943600" cy="4563110"/>
+                      <a:ext cx="4476976" cy="3437132"/>
                     </a:xfrm>
                     <a:prstGeom prst="rect">
                       <a:avLst/>
@@ -75,30 +77,45 @@
     </w:p>
     <w:p>
       <w:pPr>
-        <w:rPr>
-          <w:rFonts w:ascii="Times New Roman" w:hAnsi="Times New Roman" w:cs="Times New Roman"/>
-        </w:rPr>
-      </w:pPr>
-    </w:p>
-    <w:p>
-      <w:pPr>
+        <w:spacing w:line="240" w:lineRule="auto"/>
+        <w:rPr>
+          <w:rFonts w:ascii="Times New Roman" w:hAnsi="Times New Roman" w:cs="Times New Roman"/>
+        </w:rPr>
+      </w:pPr>
+    </w:p>
+    <w:p>
+      <w:pPr>
+        <w:spacing w:line="240" w:lineRule="auto"/>
+        <w:rPr>
+          <w:rFonts w:ascii="Times New Roman" w:hAnsi="Times New Roman" w:cs="Times New Roman"/>
+        </w:rPr>
+      </w:pPr>
+      <w:r>
         <w:rPr>
           <w:rFonts w:ascii="Times New Roman" w:hAnsi="Times New Roman" w:cs="Times New Roman"/>
           <w:b/>
           <w:bCs/>
         </w:rPr>
-      </w:pPr>
+        <w:t>“Cell Health” Table</w:t>
+      </w:r>
+      <w:r>
+        <w:rPr>
+          <w:rFonts w:ascii="Times New Roman" w:hAnsi="Times New Roman" w:cs="Times New Roman"/>
+        </w:rPr>
+        <w:t xml:space="preserve"> </w:t>
+      </w:r>
       <w:r>
         <w:rPr>
           <w:rFonts w:ascii="Times New Roman" w:hAnsi="Times New Roman" w:cs="Times New Roman"/>
           <w:b/>
           <w:bCs/>
         </w:rPr>
-        <w:t>“Cell Health” Table</w:t>
-      </w:r>
-    </w:p>
-    <w:p>
-      <w:pPr>
+        <w:t>(top right)</w:t>
+      </w:r>
+    </w:p>
+    <w:p>
+      <w:pPr>
+        <w:spacing w:line="240" w:lineRule="auto"/>
         <w:rPr>
           <w:rFonts w:ascii="Times New Roman" w:hAnsi="Times New Roman" w:cs="Times New Roman"/>
         </w:rPr>
@@ -155,6 +172,7 @@
     </w:p>
     <w:p>
       <w:pPr>
+        <w:spacing w:line="240" w:lineRule="auto"/>
         <w:rPr>
           <w:rFonts w:ascii="Times New Roman" w:hAnsi="Times New Roman" w:cs="Times New Roman"/>
         </w:rPr>
@@ -168,6 +186,7 @@
     </w:p>
     <w:p>
       <w:pPr>
+        <w:spacing w:line="240" w:lineRule="auto"/>
         <w:rPr>
           <w:rFonts w:ascii="Times New Roman" w:hAnsi="Times New Roman" w:cs="Times New Roman"/>
         </w:rPr>
@@ -212,6 +231,7 @@
     </w:p>
     <w:p>
       <w:pPr>
+        <w:spacing w:line="240" w:lineRule="auto"/>
         <w:rPr>
           <w:rFonts w:ascii="Times New Roman" w:hAnsi="Times New Roman" w:cs="Times New Roman"/>
         </w:rPr>
@@ -244,6 +264,7 @@
     </w:p>
     <w:p>
       <w:pPr>
+        <w:spacing w:line="240" w:lineRule="auto"/>
         <w:rPr>
           <w:rFonts w:ascii="Times New Roman" w:hAnsi="Times New Roman" w:cs="Times New Roman"/>
         </w:rPr>
@@ -277,6 +298,7 @@
     </w:p>
     <w:p>
       <w:pPr>
+        <w:spacing w:line="240" w:lineRule="auto"/>
         <w:rPr>
           <w:rFonts w:ascii="Times New Roman" w:hAnsi="Times New Roman" w:cs="Times New Roman"/>
         </w:rPr>
@@ -302,361 +324,370 @@
     </w:p>
     <w:p>
       <w:pPr>
-        <w:rPr>
-          <w:rFonts w:ascii="Times New Roman" w:hAnsi="Times New Roman" w:cs="Times New Roman"/>
-        </w:rPr>
-      </w:pPr>
-    </w:p>
-    <w:p>
-      <w:pPr>
+        <w:spacing w:line="240" w:lineRule="auto"/>
+        <w:rPr>
+          <w:rFonts w:ascii="Times New Roman" w:hAnsi="Times New Roman" w:cs="Times New Roman"/>
+        </w:rPr>
+      </w:pPr>
+    </w:p>
+    <w:p>
+      <w:pPr>
+        <w:spacing w:line="240" w:lineRule="auto"/>
+        <w:rPr>
+          <w:rFonts w:ascii="Times New Roman" w:hAnsi="Times New Roman" w:cs="Times New Roman"/>
+        </w:rPr>
+      </w:pPr>
+      <w:r>
         <w:rPr>
           <w:rFonts w:ascii="Times New Roman" w:hAnsi="Times New Roman" w:cs="Times New Roman"/>
           <w:b/>
           <w:bCs/>
         </w:rPr>
-      </w:pPr>
+        <w:t xml:space="preserve">Recording </w:t>
+      </w:r>
       <w:r>
         <w:rPr>
           <w:rFonts w:ascii="Times New Roman" w:hAnsi="Times New Roman" w:cs="Times New Roman"/>
           <w:b/>
           <w:bCs/>
         </w:rPr>
-        <w:t>Recording Parameters</w:t>
-      </w:r>
-    </w:p>
-    <w:p>
-      <w:pPr>
-        <w:rPr>
-          <w:rFonts w:ascii="Times New Roman" w:hAnsi="Times New Roman" w:cs="Times New Roman"/>
-        </w:rPr>
-      </w:pPr>
-      <w:r>
-        <w:rPr>
-          <w:rFonts w:ascii="Times New Roman" w:hAnsi="Times New Roman" w:cs="Times New Roman"/>
-        </w:rPr>
-        <w:t>C</w:t>
-      </w:r>
-      <w:r>
-        <w:rPr>
-          <w:rFonts w:ascii="Times New Roman" w:hAnsi="Times New Roman" w:cs="Times New Roman"/>
-          <w:vertAlign w:val="subscript"/>
-        </w:rPr>
-        <w:t>m</w:t>
-      </w:r>
-      <w:r>
-        <w:rPr>
-          <w:rFonts w:ascii="Times New Roman" w:hAnsi="Times New Roman" w:cs="Times New Roman"/>
-        </w:rPr>
-        <w:t>:</w:t>
-      </w:r>
-      <w:r>
-        <w:rPr>
-          <w:rFonts w:ascii="Times New Roman" w:hAnsi="Times New Roman" w:cs="Times New Roman"/>
-        </w:rPr>
-        <w:t xml:space="preserve"> </w:t>
-      </w:r>
-      <w:r>
-        <w:rPr>
-          <w:rFonts w:ascii="Times New Roman" w:hAnsi="Times New Roman" w:cs="Times New Roman"/>
-        </w:rPr>
-        <w:t>capacitance </w:t>
-      </w:r>
-      <w:r>
-        <w:rPr>
-          <w:rFonts w:ascii="Times New Roman" w:hAnsi="Times New Roman" w:cs="Times New Roman"/>
-        </w:rPr>
-        <w:t>(</w:t>
-      </w:r>
-      <w:r>
-        <w:rPr>
-          <w:rFonts w:ascii="Times New Roman" w:hAnsi="Times New Roman" w:cs="Times New Roman"/>
-        </w:rPr>
-        <w:t>pF</w:t>
-      </w:r>
-      <w:r>
-        <w:rPr>
-          <w:rFonts w:ascii="Times New Roman" w:hAnsi="Times New Roman" w:cs="Times New Roman"/>
-        </w:rPr>
-        <w:t xml:space="preserve">) tells us about </w:t>
-      </w:r>
-      <w:r>
-        <w:rPr>
-          <w:rFonts w:ascii="Times New Roman" w:hAnsi="Times New Roman" w:cs="Times New Roman"/>
-          <w:highlight w:val="yellow"/>
-        </w:rPr>
-        <w:t>size</w:t>
-      </w:r>
-      <w:r>
-        <w:rPr>
-          <w:rFonts w:ascii="Times New Roman" w:hAnsi="Times New Roman" w:cs="Times New Roman"/>
-        </w:rPr>
-        <w:t xml:space="preserve"> </w:t>
-      </w:r>
-    </w:p>
-    <w:p>
-      <w:pPr>
-        <w:rPr>
-          <w:rFonts w:ascii="Times New Roman" w:hAnsi="Times New Roman" w:cs="Times New Roman"/>
-        </w:rPr>
-      </w:pPr>
-      <w:r>
-        <w:rPr>
-          <w:rFonts w:ascii="Times New Roman" w:hAnsi="Times New Roman" w:cs="Times New Roman"/>
-        </w:rPr>
-        <w:lastRenderedPageBreak/>
-        <w:t>R</w:t>
-      </w:r>
-      <w:r>
-        <w:rPr>
-          <w:rFonts w:ascii="Times New Roman" w:hAnsi="Times New Roman" w:cs="Times New Roman"/>
-          <w:vertAlign w:val="subscript"/>
-        </w:rPr>
-        <w:t>m</w:t>
-      </w:r>
-      <w:r>
-        <w:rPr>
-          <w:rFonts w:ascii="Times New Roman" w:hAnsi="Times New Roman" w:cs="Times New Roman"/>
-        </w:rPr>
-        <w:t>:</w:t>
-      </w:r>
-      <w:r>
-        <w:rPr>
-          <w:rFonts w:ascii="Times New Roman" w:hAnsi="Times New Roman" w:cs="Times New Roman"/>
-        </w:rPr>
-        <w:t xml:space="preserve"> </w:t>
-      </w:r>
-      <w:r>
-        <w:rPr>
-          <w:rFonts w:ascii="Times New Roman" w:hAnsi="Times New Roman" w:cs="Times New Roman"/>
-        </w:rPr>
-        <w:t xml:space="preserve">membrane resistance </w:t>
-      </w:r>
-      <w:r>
-        <w:rPr>
-          <w:rFonts w:ascii="Times New Roman" w:hAnsi="Times New Roman" w:cs="Times New Roman"/>
-        </w:rPr>
-        <w:t>(</w:t>
-      </w:r>
-      <w:r>
-        <w:rPr>
-          <w:rFonts w:ascii="Times New Roman" w:hAnsi="Times New Roman" w:cs="Times New Roman"/>
-        </w:rPr>
-        <w:t>MΩ</w:t>
-      </w:r>
-      <w:r>
-        <w:rPr>
-          <w:rFonts w:ascii="Times New Roman" w:hAnsi="Times New Roman" w:cs="Times New Roman"/>
-        </w:rPr>
-        <w:t xml:space="preserve"> or G</w:t>
-      </w:r>
-      <w:r>
-        <w:rPr>
-          <w:rFonts w:ascii="Times New Roman" w:hAnsi="Times New Roman" w:cs="Times New Roman"/>
-        </w:rPr>
-        <w:t>Ω</w:t>
-      </w:r>
-      <w:r>
-        <w:rPr>
-          <w:rFonts w:ascii="Times New Roman" w:hAnsi="Times New Roman" w:cs="Times New Roman"/>
-        </w:rPr>
-        <w:t>)</w:t>
-      </w:r>
-      <w:r>
-        <w:rPr>
-          <w:rFonts w:ascii="Times New Roman" w:hAnsi="Times New Roman" w:cs="Times New Roman"/>
-        </w:rPr>
-        <w:t xml:space="preserve"> tells us about</w:t>
-      </w:r>
-    </w:p>
-    <w:p>
-      <w:pPr>
-        <w:rPr>
-          <w:rFonts w:ascii="Times New Roman" w:hAnsi="Times New Roman" w:cs="Times New Roman"/>
-        </w:rPr>
-      </w:pPr>
-      <w:r>
-        <w:rPr>
-          <w:rFonts w:ascii="Times New Roman" w:hAnsi="Times New Roman" w:cs="Times New Roman"/>
-        </w:rPr>
-        <w:t>R</w:t>
-      </w:r>
-      <w:r>
-        <w:rPr>
-          <w:rFonts w:ascii="Times New Roman" w:hAnsi="Times New Roman" w:cs="Times New Roman"/>
-          <w:vertAlign w:val="subscript"/>
-        </w:rPr>
-        <w:t>a</w:t>
-      </w:r>
-      <w:r>
-        <w:rPr>
-          <w:rFonts w:ascii="Times New Roman" w:hAnsi="Times New Roman" w:cs="Times New Roman"/>
-        </w:rPr>
-        <w:t>:</w:t>
-      </w:r>
-      <w:r>
-        <w:rPr>
-          <w:rFonts w:ascii="Times New Roman" w:hAnsi="Times New Roman" w:cs="Times New Roman"/>
-        </w:rPr>
-        <w:t xml:space="preserve"> access to the cell, generally ranges from 1.0-2.0 </w:t>
-      </w:r>
-      <w:r>
-        <w:rPr>
-          <w:rFonts w:ascii="Times New Roman" w:hAnsi="Times New Roman" w:cs="Times New Roman"/>
-        </w:rPr>
-        <w:t>MΩ</w:t>
-      </w:r>
-    </w:p>
-    <w:p>
-      <w:pPr>
-        <w:rPr>
-          <w:rFonts w:ascii="Times New Roman" w:hAnsi="Times New Roman" w:cs="Times New Roman"/>
-        </w:rPr>
-      </w:pPr>
-      <w:r>
-        <w:rPr>
-          <w:rFonts w:ascii="Times New Roman" w:hAnsi="Times New Roman" w:cs="Times New Roman"/>
-        </w:rPr>
-        <w:t>Tau:</w:t>
-      </w:r>
-      <w:r>
-        <w:rPr>
-          <w:rFonts w:ascii="Times New Roman" w:hAnsi="Times New Roman" w:cs="Times New Roman"/>
-        </w:rPr>
-        <w:t xml:space="preserve"> membrane time constant (µs)</w:t>
-      </w:r>
-    </w:p>
-    <w:p>
-      <w:pPr>
-        <w:rPr>
-          <w:rFonts w:ascii="Times New Roman" w:hAnsi="Times New Roman" w:cs="Times New Roman"/>
-        </w:rPr>
-      </w:pPr>
-      <w:r>
-        <w:rPr>
-          <w:rFonts w:ascii="Times New Roman" w:hAnsi="Times New Roman" w:cs="Times New Roman"/>
-        </w:rPr>
-        <w:t>Hold:</w:t>
-      </w:r>
-      <w:r>
-        <w:rPr>
-          <w:rFonts w:ascii="Times New Roman" w:hAnsi="Times New Roman" w:cs="Times New Roman"/>
-        </w:rPr>
-        <w:t xml:space="preserve"> holding </w:t>
-      </w:r>
-      <w:r>
-        <w:rPr>
-          <w:rFonts w:ascii="Times New Roman" w:hAnsi="Times New Roman" w:cs="Times New Roman"/>
-        </w:rPr>
-        <w:t>current (</w:t>
-      </w:r>
-      <w:proofErr w:type="spellStart"/>
-      <w:r>
-        <w:rPr>
-          <w:rFonts w:ascii="Times New Roman" w:hAnsi="Times New Roman" w:cs="Times New Roman"/>
-        </w:rPr>
-        <w:t>pA</w:t>
-      </w:r>
-      <w:proofErr w:type="spellEnd"/>
-      <w:r>
-        <w:rPr>
-          <w:rFonts w:ascii="Times New Roman" w:hAnsi="Times New Roman" w:cs="Times New Roman"/>
-        </w:rPr>
-        <w:t xml:space="preserve">) </w:t>
-      </w:r>
-    </w:p>
-    <w:p>
-      <w:pPr>
-        <w:rPr>
-          <w:rFonts w:ascii="Times New Roman" w:hAnsi="Times New Roman" w:cs="Times New Roman"/>
-        </w:rPr>
-      </w:pPr>
-    </w:p>
-    <w:p>
-      <w:pPr>
+        <w:t>Parameters</w:t>
+      </w:r>
+      <w:r>
         <w:rPr>
           <w:rFonts w:ascii="Times New Roman" w:hAnsi="Times New Roman" w:cs="Times New Roman"/>
           <w:b/>
           <w:bCs/>
         </w:rPr>
-      </w:pPr>
-      <w:r>
+        <w:t xml:space="preserve"> (bottom right)</w:t>
+      </w:r>
+    </w:p>
+    <w:p>
+      <w:pPr>
+        <w:spacing w:line="240" w:lineRule="auto"/>
+        <w:rPr>
+          <w:rFonts w:ascii="Times New Roman" w:hAnsi="Times New Roman" w:cs="Times New Roman"/>
+        </w:rPr>
+      </w:pPr>
+      <w:r>
+        <w:rPr>
+          <w:rFonts w:ascii="Times New Roman" w:hAnsi="Times New Roman" w:cs="Times New Roman"/>
+        </w:rPr>
+        <w:t>C</w:t>
+      </w:r>
+      <w:r>
+        <w:rPr>
+          <w:rFonts w:ascii="Times New Roman" w:hAnsi="Times New Roman" w:cs="Times New Roman"/>
+          <w:vertAlign w:val="subscript"/>
+        </w:rPr>
+        <w:t>m</w:t>
+      </w:r>
+      <w:r>
+        <w:rPr>
+          <w:rFonts w:ascii="Times New Roman" w:hAnsi="Times New Roman" w:cs="Times New Roman"/>
+        </w:rPr>
+        <w:t>:</w:t>
+      </w:r>
+      <w:r>
+        <w:rPr>
+          <w:rFonts w:ascii="Times New Roman" w:hAnsi="Times New Roman" w:cs="Times New Roman"/>
+        </w:rPr>
+        <w:t xml:space="preserve"> </w:t>
+      </w:r>
+      <w:r>
+        <w:rPr>
+          <w:rFonts w:ascii="Times New Roman" w:hAnsi="Times New Roman" w:cs="Times New Roman"/>
+        </w:rPr>
+        <w:t>capacitance </w:t>
+      </w:r>
+      <w:r>
+        <w:rPr>
+          <w:rFonts w:ascii="Times New Roman" w:hAnsi="Times New Roman" w:cs="Times New Roman"/>
+        </w:rPr>
+        <w:t>(</w:t>
+      </w:r>
+      <w:r>
+        <w:rPr>
+          <w:rFonts w:ascii="Times New Roman" w:hAnsi="Times New Roman" w:cs="Times New Roman"/>
+        </w:rPr>
+        <w:t>pF</w:t>
+      </w:r>
+      <w:r>
+        <w:rPr>
+          <w:rFonts w:ascii="Times New Roman" w:hAnsi="Times New Roman" w:cs="Times New Roman"/>
+        </w:rPr>
+        <w:t xml:space="preserve">) tells us about </w:t>
+      </w:r>
+      <w:r>
+        <w:rPr>
+          <w:rFonts w:ascii="Times New Roman" w:hAnsi="Times New Roman" w:cs="Times New Roman"/>
+        </w:rPr>
+        <w:t>the size</w:t>
+      </w:r>
+      <w:r>
+        <w:rPr>
+          <w:rFonts w:ascii="Times New Roman" w:hAnsi="Times New Roman" w:cs="Times New Roman"/>
+        </w:rPr>
+        <w:t xml:space="preserve"> </w:t>
+      </w:r>
+      <w:r>
+        <w:rPr>
+          <w:rFonts w:ascii="Times New Roman" w:hAnsi="Times New Roman" w:cs="Times New Roman"/>
+        </w:rPr>
+        <w:t>of the cell</w:t>
+      </w:r>
+    </w:p>
+    <w:p>
+      <w:pPr>
+        <w:spacing w:line="240" w:lineRule="auto"/>
+        <w:rPr>
+          <w:rFonts w:ascii="Times New Roman" w:hAnsi="Times New Roman" w:cs="Times New Roman"/>
+        </w:rPr>
+      </w:pPr>
+      <w:r>
+        <w:rPr>
+          <w:rFonts w:ascii="Times New Roman" w:hAnsi="Times New Roman" w:cs="Times New Roman"/>
+        </w:rPr>
+        <w:t>R</w:t>
+      </w:r>
+      <w:r>
+        <w:rPr>
+          <w:rFonts w:ascii="Times New Roman" w:hAnsi="Times New Roman" w:cs="Times New Roman"/>
+          <w:vertAlign w:val="subscript"/>
+        </w:rPr>
+        <w:t>m</w:t>
+      </w:r>
+      <w:r>
+        <w:rPr>
+          <w:rFonts w:ascii="Times New Roman" w:hAnsi="Times New Roman" w:cs="Times New Roman"/>
+        </w:rPr>
+        <w:t>:</w:t>
+      </w:r>
+      <w:r>
+        <w:rPr>
+          <w:rFonts w:ascii="Times New Roman" w:hAnsi="Times New Roman" w:cs="Times New Roman"/>
+        </w:rPr>
+        <w:t xml:space="preserve"> </w:t>
+      </w:r>
+      <w:r>
+        <w:rPr>
+          <w:rFonts w:ascii="Times New Roman" w:hAnsi="Times New Roman" w:cs="Times New Roman"/>
+        </w:rPr>
+        <w:t xml:space="preserve">membrane resistance </w:t>
+      </w:r>
+      <w:r>
+        <w:rPr>
+          <w:rFonts w:ascii="Times New Roman" w:hAnsi="Times New Roman" w:cs="Times New Roman"/>
+        </w:rPr>
+        <w:t>(</w:t>
+      </w:r>
+      <w:r>
+        <w:rPr>
+          <w:rFonts w:ascii="Times New Roman" w:hAnsi="Times New Roman" w:cs="Times New Roman"/>
+        </w:rPr>
+        <w:t xml:space="preserve">### </w:t>
+      </w:r>
+      <w:r>
+        <w:rPr>
+          <w:rFonts w:ascii="Times New Roman" w:hAnsi="Times New Roman" w:cs="Times New Roman"/>
+        </w:rPr>
+        <w:t>MΩ</w:t>
+      </w:r>
+      <w:r>
+        <w:rPr>
+          <w:rFonts w:ascii="Times New Roman" w:hAnsi="Times New Roman" w:cs="Times New Roman"/>
+        </w:rPr>
+        <w:t xml:space="preserve"> </w:t>
+      </w:r>
+      <w:r>
+        <w:rPr>
+          <w:rFonts w:ascii="Times New Roman" w:hAnsi="Times New Roman" w:cs="Times New Roman"/>
+        </w:rPr>
+        <w:t>to #</w:t>
+      </w:r>
+      <w:r>
+        <w:rPr>
+          <w:rFonts w:ascii="Times New Roman" w:hAnsi="Times New Roman" w:cs="Times New Roman"/>
+        </w:rPr>
+        <w:t xml:space="preserve"> G</w:t>
+      </w:r>
+      <w:r>
+        <w:rPr>
+          <w:rFonts w:ascii="Times New Roman" w:hAnsi="Times New Roman" w:cs="Times New Roman"/>
+        </w:rPr>
+        <w:t>Ω</w:t>
+      </w:r>
+      <w:r>
+        <w:rPr>
+          <w:rFonts w:ascii="Times New Roman" w:hAnsi="Times New Roman" w:cs="Times New Roman"/>
+        </w:rPr>
+        <w:t>)</w:t>
+      </w:r>
+      <w:r>
+        <w:rPr>
+          <w:rFonts w:ascii="Times New Roman" w:hAnsi="Times New Roman" w:cs="Times New Roman"/>
+        </w:rPr>
+        <w:t xml:space="preserve"> tells us about</w:t>
+      </w:r>
+    </w:p>
+    <w:p>
+      <w:pPr>
+        <w:spacing w:line="240" w:lineRule="auto"/>
+        <w:rPr>
+          <w:rFonts w:ascii="Times New Roman" w:hAnsi="Times New Roman" w:cs="Times New Roman"/>
+        </w:rPr>
+      </w:pPr>
+      <w:r>
+        <w:rPr>
+          <w:rFonts w:ascii="Times New Roman" w:hAnsi="Times New Roman" w:cs="Times New Roman"/>
+        </w:rPr>
+        <w:t>R</w:t>
+      </w:r>
+      <w:r>
+        <w:rPr>
+          <w:rFonts w:ascii="Times New Roman" w:hAnsi="Times New Roman" w:cs="Times New Roman"/>
+          <w:vertAlign w:val="subscript"/>
+        </w:rPr>
+        <w:t>a</w:t>
+      </w:r>
+      <w:r>
+        <w:rPr>
+          <w:rFonts w:ascii="Times New Roman" w:hAnsi="Times New Roman" w:cs="Times New Roman"/>
+        </w:rPr>
+        <w:t>:</w:t>
+      </w:r>
+      <w:r>
+        <w:rPr>
+          <w:rFonts w:ascii="Times New Roman" w:hAnsi="Times New Roman" w:cs="Times New Roman"/>
+        </w:rPr>
+        <w:t xml:space="preserve"> access to the cell, generally ranges from 1.0-2.0 </w:t>
+      </w:r>
+      <w:r>
+        <w:rPr>
+          <w:rFonts w:ascii="Times New Roman" w:hAnsi="Times New Roman" w:cs="Times New Roman"/>
+        </w:rPr>
+        <w:t>MΩ</w:t>
+      </w:r>
+    </w:p>
+    <w:p>
+      <w:pPr>
+        <w:spacing w:line="240" w:lineRule="auto"/>
+        <w:rPr>
+          <w:rFonts w:ascii="Times New Roman" w:hAnsi="Times New Roman" w:cs="Times New Roman"/>
+        </w:rPr>
+      </w:pPr>
+      <w:r>
+        <w:rPr>
+          <w:rFonts w:ascii="Times New Roman" w:hAnsi="Times New Roman" w:cs="Times New Roman"/>
+        </w:rPr>
+        <w:t>Tau:</w:t>
+      </w:r>
+      <w:r>
+        <w:rPr>
+          <w:rFonts w:ascii="Times New Roman" w:hAnsi="Times New Roman" w:cs="Times New Roman"/>
+        </w:rPr>
+        <w:t xml:space="preserve"> membrane time constant (µs)</w:t>
+      </w:r>
+    </w:p>
+    <w:p>
+      <w:pPr>
+        <w:spacing w:line="240" w:lineRule="auto"/>
+        <w:rPr>
+          <w:rFonts w:ascii="Times New Roman" w:hAnsi="Times New Roman" w:cs="Times New Roman"/>
+        </w:rPr>
+      </w:pPr>
+      <w:r>
+        <w:rPr>
+          <w:rFonts w:ascii="Times New Roman" w:hAnsi="Times New Roman" w:cs="Times New Roman"/>
+        </w:rPr>
+        <w:t>Hold:</w:t>
+      </w:r>
+      <w:r>
+        <w:rPr>
+          <w:rFonts w:ascii="Times New Roman" w:hAnsi="Times New Roman" w:cs="Times New Roman"/>
+        </w:rPr>
+        <w:t xml:space="preserve"> holding current (</w:t>
+      </w:r>
+      <w:proofErr w:type="spellStart"/>
+      <w:r>
+        <w:rPr>
+          <w:rFonts w:ascii="Times New Roman" w:hAnsi="Times New Roman" w:cs="Times New Roman"/>
+        </w:rPr>
+        <w:t>pA</w:t>
+      </w:r>
+      <w:proofErr w:type="spellEnd"/>
+      <w:r>
+        <w:rPr>
+          <w:rFonts w:ascii="Times New Roman" w:hAnsi="Times New Roman" w:cs="Times New Roman"/>
+        </w:rPr>
+        <w:t xml:space="preserve">) </w:t>
+      </w:r>
+    </w:p>
+    <w:p>
+      <w:pPr>
+        <w:spacing w:line="240" w:lineRule="auto"/>
+        <w:rPr>
+          <w:rFonts w:ascii="Times New Roman" w:hAnsi="Times New Roman" w:cs="Times New Roman"/>
+        </w:rPr>
+      </w:pPr>
+    </w:p>
+    <w:p>
+      <w:pPr>
+        <w:spacing w:line="240" w:lineRule="auto"/>
         <w:rPr>
           <w:rFonts w:ascii="Times New Roman" w:hAnsi="Times New Roman" w:cs="Times New Roman"/>
           <w:b/>
           <w:bCs/>
         </w:rPr>
-        <w:t>Orientation of Slice in Bath</w:t>
-      </w:r>
-    </w:p>
-    <w:p>
-      <w:pPr>
-        <w:rPr>
-          <w:rFonts w:ascii="Times New Roman" w:hAnsi="Times New Roman" w:cs="Times New Roman"/>
-        </w:rPr>
-      </w:pPr>
-      <w:r>
-        <w:rPr>
-          <w:rFonts w:ascii="Times New Roman" w:hAnsi="Times New Roman" w:cs="Times New Roman"/>
-        </w:rPr>
-        <w:t>X</w:t>
-      </w:r>
-    </w:p>
-    <w:p>
-      <w:pPr>
-        <w:rPr>
-          <w:rFonts w:ascii="Times New Roman" w:hAnsi="Times New Roman" w:cs="Times New Roman"/>
-        </w:rPr>
-      </w:pPr>
-    </w:p>
-    <w:p>
-      <w:pPr>
+      </w:pPr>
+      <w:r>
         <w:rPr>
           <w:rFonts w:ascii="Times New Roman" w:hAnsi="Times New Roman" w:cs="Times New Roman"/>
           <w:b/>
           <w:bCs/>
         </w:rPr>
-      </w:pPr>
-      <w:r>
+        <w:lastRenderedPageBreak/>
+        <w:t>Orientation of Slice in Bath</w:t>
+      </w:r>
+    </w:p>
+    <w:p>
+      <w:pPr>
+        <w:spacing w:line="240" w:lineRule="auto"/>
+        <w:rPr>
+          <w:rFonts w:ascii="Times New Roman" w:hAnsi="Times New Roman" w:cs="Times New Roman"/>
+        </w:rPr>
+      </w:pPr>
+      <w:r>
+        <w:rPr>
+          <w:rFonts w:ascii="Times New Roman" w:hAnsi="Times New Roman" w:cs="Times New Roman"/>
+        </w:rPr>
+        <w:t>X</w:t>
+      </w:r>
+    </w:p>
+    <w:p>
+      <w:pPr>
+        <w:spacing w:line="240" w:lineRule="auto"/>
+        <w:rPr>
+          <w:rFonts w:ascii="Times New Roman" w:hAnsi="Times New Roman" w:cs="Times New Roman"/>
+        </w:rPr>
+      </w:pPr>
+    </w:p>
+    <w:p>
+      <w:pPr>
+        <w:spacing w:line="240" w:lineRule="auto"/>
         <w:rPr>
           <w:rFonts w:ascii="Times New Roman" w:hAnsi="Times New Roman" w:cs="Times New Roman"/>
           <w:b/>
           <w:bCs/>
         </w:rPr>
-        <w:t xml:space="preserve">Getting Electrodes </w:t>
-      </w:r>
+      </w:pPr>
       <w:r>
         <w:rPr>
           <w:rFonts w:ascii="Times New Roman" w:hAnsi="Times New Roman" w:cs="Times New Roman"/>
           <w:b/>
           <w:bCs/>
         </w:rPr>
-        <w:t>In</w:t>
-      </w:r>
-    </w:p>
-    <w:p>
-      <w:pPr>
-        <w:rPr>
-          <w:rFonts w:ascii="Times New Roman" w:hAnsi="Times New Roman" w:cs="Times New Roman"/>
-        </w:rPr>
-      </w:pPr>
-      <w:r>
-        <w:rPr>
-          <w:rFonts w:ascii="Times New Roman" w:hAnsi="Times New Roman" w:cs="Times New Roman"/>
-        </w:rPr>
-        <w:t>Find the ventricle under 5x</w:t>
-      </w:r>
-    </w:p>
-    <w:p>
-      <w:pPr>
-        <w:rPr>
-          <w:rFonts w:ascii="Times New Roman" w:hAnsi="Times New Roman" w:cs="Times New Roman"/>
-        </w:rPr>
-      </w:pPr>
-      <w:r>
-        <w:rPr>
-          <w:rFonts w:ascii="Times New Roman" w:hAnsi="Times New Roman" w:cs="Times New Roman"/>
-        </w:rPr>
-        <w:t>Find potential DMH cell under 40x (</w:t>
+        <w:t xml:space="preserve">Getting Electrodes </w:t>
       </w:r>
       <w:r>
         <w:rPr>
@@ -664,13 +695,49 @@
           <w:b/>
           <w:bCs/>
         </w:rPr>
-        <w:t>no</w:t>
-      </w:r>
-      <w:r>
-        <w:rPr>
-          <w:rFonts w:ascii="Times New Roman" w:hAnsi="Times New Roman" w:cs="Times New Roman"/>
-        </w:rPr>
-        <w:t xml:space="preserve"> </w:t>
+        <w:t>In</w:t>
+      </w:r>
+    </w:p>
+    <w:p>
+      <w:pPr>
+        <w:spacing w:line="240" w:lineRule="auto"/>
+        <w:rPr>
+          <w:rFonts w:ascii="Times New Roman" w:hAnsi="Times New Roman" w:cs="Times New Roman"/>
+        </w:rPr>
+      </w:pPr>
+      <w:r>
+        <w:rPr>
+          <w:rFonts w:ascii="Times New Roman" w:hAnsi="Times New Roman" w:cs="Times New Roman"/>
+        </w:rPr>
+        <w:t>Find the ventricle under 5x</w:t>
+      </w:r>
+    </w:p>
+    <w:p>
+      <w:pPr>
+        <w:spacing w:line="240" w:lineRule="auto"/>
+        <w:rPr>
+          <w:rFonts w:ascii="Times New Roman" w:hAnsi="Times New Roman" w:cs="Times New Roman"/>
+        </w:rPr>
+      </w:pPr>
+      <w:r>
+        <w:rPr>
+          <w:rFonts w:ascii="Times New Roman" w:hAnsi="Times New Roman" w:cs="Times New Roman"/>
+        </w:rPr>
+        <w:t>↓</w:t>
+      </w:r>
+    </w:p>
+    <w:p>
+      <w:pPr>
+        <w:spacing w:line="240" w:lineRule="auto"/>
+        <w:rPr>
+          <w:rFonts w:ascii="Times New Roman" w:hAnsi="Times New Roman" w:cs="Times New Roman"/>
+        </w:rPr>
+      </w:pPr>
+      <w:r>
+        <w:rPr>
+          <w:rFonts w:ascii="Times New Roman" w:hAnsi="Times New Roman" w:cs="Times New Roman"/>
+        </w:rPr>
+        <w:t>Find potential DMH cell under 40x (</w:t>
       </w:r>
       <w:r>
         <w:rPr>
@@ -678,349 +745,843 @@
           <w:b/>
           <w:bCs/>
         </w:rPr>
-        <w:t>more</w:t>
-      </w:r>
-      <w:r>
-        <w:rPr>
-          <w:rFonts w:ascii="Times New Roman" w:hAnsi="Times New Roman" w:cs="Times New Roman"/>
-        </w:rPr>
-        <w:t xml:space="preserve"> moving the stage when this is done)</w:t>
-      </w:r>
-    </w:p>
-    <w:p>
-      <w:pPr>
-        <w:rPr>
-          <w:rFonts w:ascii="Times New Roman" w:hAnsi="Times New Roman" w:cs="Times New Roman"/>
-        </w:rPr>
-      </w:pPr>
-      <w:r>
-        <w:rPr>
-          <w:rFonts w:ascii="Times New Roman" w:hAnsi="Times New Roman" w:cs="Times New Roman"/>
-        </w:rPr>
-        <w:t>Put in the stimulating (left) electrode, find under the 40x by moving the electrode, focus the tip by moving the electrode</w:t>
-      </w:r>
-    </w:p>
-    <w:p>
-      <w:pPr>
-        <w:rPr>
-          <w:rFonts w:ascii="Times New Roman" w:hAnsi="Times New Roman" w:cs="Times New Roman"/>
-        </w:rPr>
-      </w:pPr>
-      <w:r>
-        <w:rPr>
-          <w:rFonts w:ascii="Times New Roman" w:hAnsi="Times New Roman" w:cs="Times New Roman"/>
-        </w:rPr>
-        <w:t>Move stimulating electrode and objective down to the slice</w:t>
-      </w:r>
-    </w:p>
-    <w:p>
-      <w:pPr>
-        <w:rPr>
-          <w:rFonts w:ascii="Times New Roman" w:hAnsi="Times New Roman" w:cs="Times New Roman"/>
-        </w:rPr>
-      </w:pPr>
-      <w:r>
-        <w:rPr>
-          <w:rFonts w:ascii="Times New Roman" w:hAnsi="Times New Roman" w:cs="Times New Roman"/>
-        </w:rPr>
-        <w:t>Positive pressure when recording (right) electrode goes in bath, offset the pipette</w:t>
-      </w:r>
-    </w:p>
-    <w:p>
-      <w:pPr>
-        <w:rPr>
-          <w:rFonts w:ascii="Times New Roman" w:hAnsi="Times New Roman" w:cs="Times New Roman"/>
-        </w:rPr>
-      </w:pPr>
-      <w:r>
-        <w:rPr>
-          <w:rFonts w:ascii="Times New Roman" w:hAnsi="Times New Roman" w:cs="Times New Roman"/>
-        </w:rPr>
-        <w:t>Find recording electrode under 5x</w:t>
-      </w:r>
-    </w:p>
-    <w:p>
-      <w:pPr>
-        <w:rPr>
-          <w:rFonts w:ascii="Times New Roman" w:hAnsi="Times New Roman" w:cs="Times New Roman"/>
-        </w:rPr>
-      </w:pPr>
-      <w:r>
-        <w:rPr>
-          <w:rFonts w:ascii="Times New Roman" w:hAnsi="Times New Roman" w:cs="Times New Roman"/>
-        </w:rPr>
-        <w:t xml:space="preserve">Find recording electrode under </w:t>
-      </w:r>
-      <w:r>
-        <w:rPr>
-          <w:rFonts w:ascii="Times New Roman" w:hAnsi="Times New Roman" w:cs="Times New Roman"/>
-        </w:rPr>
-        <w:t>40</w:t>
-      </w:r>
-      <w:r>
-        <w:rPr>
-          <w:rFonts w:ascii="Times New Roman" w:hAnsi="Times New Roman" w:cs="Times New Roman"/>
-        </w:rPr>
-        <w:t>x</w:t>
-      </w:r>
-    </w:p>
-    <w:p>
-      <w:pPr>
-        <w:rPr>
-          <w:rFonts w:ascii="Times New Roman" w:hAnsi="Times New Roman" w:cs="Times New Roman"/>
-        </w:rPr>
-      </w:pPr>
-      <w:r>
-        <w:rPr>
-          <w:rFonts w:ascii="Times New Roman" w:hAnsi="Times New Roman" w:cs="Times New Roman"/>
-        </w:rPr>
-        <w:t xml:space="preserve">Move </w:t>
-      </w:r>
-      <w:r>
-        <w:rPr>
-          <w:rFonts w:ascii="Times New Roman" w:hAnsi="Times New Roman" w:cs="Times New Roman"/>
-        </w:rPr>
-        <w:t>recording</w:t>
-      </w:r>
-      <w:r>
-        <w:rPr>
-          <w:rFonts w:ascii="Times New Roman" w:hAnsi="Times New Roman" w:cs="Times New Roman"/>
-        </w:rPr>
-        <w:t xml:space="preserve"> electrode and objective down to the slice</w:t>
-      </w:r>
-    </w:p>
-    <w:p>
-      <w:pPr>
-        <w:rPr>
-          <w:rFonts w:ascii="Times New Roman" w:hAnsi="Times New Roman" w:cs="Times New Roman"/>
-        </w:rPr>
-      </w:pPr>
-    </w:p>
-    <w:p>
-      <w:pPr>
+        <w:t>no</w:t>
+      </w:r>
+      <w:r>
+        <w:rPr>
+          <w:rFonts w:ascii="Times New Roman" w:hAnsi="Times New Roman" w:cs="Times New Roman"/>
+        </w:rPr>
+        <w:t xml:space="preserve"> </w:t>
+      </w:r>
+      <w:r>
         <w:rPr>
           <w:rFonts w:ascii="Times New Roman" w:hAnsi="Times New Roman" w:cs="Times New Roman"/>
           <w:b/>
           <w:bCs/>
         </w:rPr>
-      </w:pPr>
-      <w:r>
+        <w:t>more</w:t>
+      </w:r>
+      <w:r>
+        <w:rPr>
+          <w:rFonts w:ascii="Times New Roman" w:hAnsi="Times New Roman" w:cs="Times New Roman"/>
+        </w:rPr>
+        <w:t xml:space="preserve"> moving the stage when this is done)</w:t>
+      </w:r>
+    </w:p>
+    <w:p>
+      <w:pPr>
+        <w:spacing w:line="240" w:lineRule="auto"/>
+        <w:rPr>
+          <w:rFonts w:ascii="Times New Roman" w:hAnsi="Times New Roman" w:cs="Times New Roman"/>
+        </w:rPr>
+      </w:pPr>
+      <w:r>
+        <w:rPr>
+          <w:rFonts w:ascii="Times New Roman" w:hAnsi="Times New Roman" w:cs="Times New Roman"/>
+        </w:rPr>
+        <w:t>↓</w:t>
+      </w:r>
+    </w:p>
+    <w:p>
+      <w:pPr>
+        <w:spacing w:line="240" w:lineRule="auto"/>
+        <w:rPr>
+          <w:rFonts w:ascii="Times New Roman" w:hAnsi="Times New Roman" w:cs="Times New Roman"/>
+        </w:rPr>
+      </w:pPr>
+      <w:r>
+        <w:rPr>
+          <w:rFonts w:ascii="Times New Roman" w:hAnsi="Times New Roman" w:cs="Times New Roman"/>
+        </w:rPr>
+        <w:t>Put in the stimulating (left) electrode, find under the 40x by moving the electrode, focus the tip by moving the electrode</w:t>
+      </w:r>
+    </w:p>
+    <w:p>
+      <w:pPr>
+        <w:spacing w:line="240" w:lineRule="auto"/>
+        <w:rPr>
+          <w:rFonts w:ascii="Times New Roman" w:hAnsi="Times New Roman" w:cs="Times New Roman"/>
+        </w:rPr>
+      </w:pPr>
+      <w:r>
+        <w:rPr>
+          <w:rFonts w:ascii="Times New Roman" w:hAnsi="Times New Roman" w:cs="Times New Roman"/>
+        </w:rPr>
+        <w:t>↓</w:t>
+      </w:r>
+    </w:p>
+    <w:p>
+      <w:pPr>
+        <w:spacing w:line="240" w:lineRule="auto"/>
+        <w:rPr>
+          <w:rFonts w:ascii="Times New Roman" w:hAnsi="Times New Roman" w:cs="Times New Roman"/>
+        </w:rPr>
+      </w:pPr>
+      <w:r>
+        <w:rPr>
+          <w:rFonts w:ascii="Times New Roman" w:hAnsi="Times New Roman" w:cs="Times New Roman"/>
+        </w:rPr>
+        <w:t>Move stimulating electrode and objective down to the slice</w:t>
+      </w:r>
+    </w:p>
+    <w:p>
+      <w:pPr>
+        <w:spacing w:line="240" w:lineRule="auto"/>
+        <w:rPr>
+          <w:rFonts w:ascii="Times New Roman" w:hAnsi="Times New Roman" w:cs="Times New Roman"/>
+        </w:rPr>
+      </w:pPr>
+      <w:r>
+        <w:rPr>
+          <w:rFonts w:ascii="Times New Roman" w:hAnsi="Times New Roman" w:cs="Times New Roman"/>
+        </w:rPr>
+        <w:t>↓</w:t>
+      </w:r>
+    </w:p>
+    <w:p>
+      <w:pPr>
+        <w:spacing w:line="240" w:lineRule="auto"/>
+        <w:rPr>
+          <w:rFonts w:ascii="Times New Roman" w:hAnsi="Times New Roman" w:cs="Times New Roman"/>
+        </w:rPr>
+      </w:pPr>
+      <w:r>
+        <w:rPr>
+          <w:rFonts w:ascii="Times New Roman" w:hAnsi="Times New Roman" w:cs="Times New Roman"/>
+        </w:rPr>
+        <w:t>Positive pressure when recording (right) electrode goes in bath, offset the pipette</w:t>
+      </w:r>
+    </w:p>
+    <w:p>
+      <w:pPr>
+        <w:spacing w:line="240" w:lineRule="auto"/>
+        <w:rPr>
+          <w:rFonts w:ascii="Times New Roman" w:hAnsi="Times New Roman" w:cs="Times New Roman"/>
+        </w:rPr>
+      </w:pPr>
+      <w:r>
+        <w:rPr>
+          <w:rFonts w:ascii="Times New Roman" w:hAnsi="Times New Roman" w:cs="Times New Roman"/>
+        </w:rPr>
+        <w:t>↓</w:t>
+      </w:r>
+    </w:p>
+    <w:p>
+      <w:pPr>
+        <w:spacing w:line="240" w:lineRule="auto"/>
+        <w:rPr>
+          <w:rFonts w:ascii="Times New Roman" w:hAnsi="Times New Roman" w:cs="Times New Roman"/>
+        </w:rPr>
+      </w:pPr>
+      <w:r>
+        <w:rPr>
+          <w:rFonts w:ascii="Times New Roman" w:hAnsi="Times New Roman" w:cs="Times New Roman"/>
+        </w:rPr>
+        <w:t>Find recording electrode under 5x</w:t>
+      </w:r>
+    </w:p>
+    <w:p>
+      <w:pPr>
+        <w:spacing w:line="240" w:lineRule="auto"/>
+        <w:rPr>
+          <w:rFonts w:ascii="Times New Roman" w:hAnsi="Times New Roman" w:cs="Times New Roman"/>
+        </w:rPr>
+      </w:pPr>
+      <w:r>
+        <w:rPr>
+          <w:rFonts w:ascii="Times New Roman" w:hAnsi="Times New Roman" w:cs="Times New Roman"/>
+        </w:rPr>
+        <w:t>↓</w:t>
+      </w:r>
+    </w:p>
+    <w:p>
+      <w:pPr>
+        <w:spacing w:line="240" w:lineRule="auto"/>
+        <w:rPr>
+          <w:rFonts w:ascii="Times New Roman" w:hAnsi="Times New Roman" w:cs="Times New Roman"/>
+        </w:rPr>
+      </w:pPr>
+      <w:r>
+        <w:rPr>
+          <w:rFonts w:ascii="Times New Roman" w:hAnsi="Times New Roman" w:cs="Times New Roman"/>
+        </w:rPr>
+        <w:t>Find recording electrode under 40x</w:t>
+      </w:r>
+    </w:p>
+    <w:p>
+      <w:pPr>
+        <w:spacing w:line="240" w:lineRule="auto"/>
+        <w:rPr>
+          <w:rFonts w:ascii="Times New Roman" w:hAnsi="Times New Roman" w:cs="Times New Roman"/>
+        </w:rPr>
+      </w:pPr>
+      <w:r>
+        <w:rPr>
+          <w:rFonts w:ascii="Times New Roman" w:hAnsi="Times New Roman" w:cs="Times New Roman"/>
+        </w:rPr>
+        <w:t>↓</w:t>
+      </w:r>
+    </w:p>
+    <w:p>
+      <w:pPr>
+        <w:spacing w:line="240" w:lineRule="auto"/>
+        <w:rPr>
+          <w:rFonts w:ascii="Times New Roman" w:hAnsi="Times New Roman" w:cs="Times New Roman"/>
+        </w:rPr>
+      </w:pPr>
+      <w:r>
+        <w:rPr>
+          <w:rFonts w:ascii="Times New Roman" w:hAnsi="Times New Roman" w:cs="Times New Roman"/>
+        </w:rPr>
+        <w:t>Move recording electrode and objective down to the slice</w:t>
+      </w:r>
+    </w:p>
+    <w:p>
+      <w:pPr>
+        <w:spacing w:line="240" w:lineRule="auto"/>
+        <w:rPr>
+          <w:rFonts w:ascii="Times New Roman" w:hAnsi="Times New Roman" w:cs="Times New Roman"/>
+        </w:rPr>
+      </w:pPr>
+    </w:p>
+    <w:p>
+      <w:pPr>
+        <w:spacing w:line="240" w:lineRule="auto"/>
         <w:rPr>
           <w:rFonts w:ascii="Times New Roman" w:hAnsi="Times New Roman" w:cs="Times New Roman"/>
           <w:b/>
           <w:bCs/>
         </w:rPr>
-        <w:t>Getting a Cell</w:t>
-      </w:r>
-    </w:p>
-    <w:p>
-      <w:pPr>
-        <w:rPr>
-          <w:rFonts w:ascii="Times New Roman" w:hAnsi="Times New Roman" w:cs="Times New Roman"/>
-        </w:rPr>
-      </w:pPr>
-      <w:r>
-        <w:rPr>
-          <w:rFonts w:ascii="Times New Roman" w:hAnsi="Times New Roman" w:cs="Times New Roman"/>
-        </w:rPr>
-        <w:t>Positive pressure when recording electrode is in bath</w:t>
-      </w:r>
-    </w:p>
-    <w:p>
-      <w:pPr>
-        <w:rPr>
-          <w:rFonts w:ascii="Times New Roman" w:hAnsi="Times New Roman" w:cs="Times New Roman"/>
-        </w:rPr>
-      </w:pPr>
-      <w:r>
-        <w:rPr>
-          <w:rFonts w:ascii="Times New Roman" w:hAnsi="Times New Roman" w:cs="Times New Roman"/>
-        </w:rPr>
-        <w:t xml:space="preserve">Membrane test set to bath mode at </w:t>
-      </w:r>
-      <w:r>
-        <w:rPr>
-          <w:rFonts w:ascii="Times New Roman" w:hAnsi="Times New Roman" w:cs="Times New Roman"/>
-          <w:highlight w:val="yellow"/>
-        </w:rPr>
-        <w:t>#Hz</w:t>
-      </w:r>
-    </w:p>
-    <w:p>
-      <w:pPr>
-        <w:rPr>
-          <w:rFonts w:ascii="Times New Roman" w:hAnsi="Times New Roman" w:cs="Times New Roman"/>
-        </w:rPr>
-      </w:pPr>
-      <w:r>
-        <w:rPr>
-          <w:rFonts w:ascii="Times New Roman" w:hAnsi="Times New Roman" w:cs="Times New Roman"/>
-        </w:rPr>
-        <w:t>-</w:t>
-      </w:r>
-      <w:r>
-        <w:rPr>
-          <w:rFonts w:ascii="Times New Roman" w:hAnsi="Times New Roman" w:cs="Times New Roman"/>
-          <w:highlight w:val="yellow"/>
-        </w:rPr>
-        <w:t>looks like:</w:t>
-      </w:r>
-      <w:r>
-        <w:rPr>
-          <w:rFonts w:ascii="Times New Roman" w:hAnsi="Times New Roman" w:cs="Times New Roman"/>
-        </w:rPr>
-        <w:t xml:space="preserve"> square waveform</w:t>
-      </w:r>
-    </w:p>
-    <w:p>
-      <w:pPr>
-        <w:rPr>
-          <w:rFonts w:ascii="Times New Roman" w:hAnsi="Times New Roman" w:cs="Times New Roman"/>
-        </w:rPr>
-      </w:pPr>
-      <w:r>
-        <w:rPr>
-          <w:rFonts w:ascii="Times New Roman" w:hAnsi="Times New Roman" w:cs="Times New Roman"/>
-        </w:rPr>
-        <w:t>Dimple in membrane</w:t>
-      </w:r>
-    </w:p>
-    <w:p>
-      <w:pPr>
-        <w:rPr>
-          <w:rFonts w:ascii="Times New Roman" w:hAnsi="Times New Roman" w:cs="Times New Roman"/>
-        </w:rPr>
-      </w:pPr>
-      <w:r>
-        <w:rPr>
-          <w:rFonts w:ascii="Times New Roman" w:hAnsi="Times New Roman" w:cs="Times New Roman"/>
-        </w:rPr>
-        <w:t>Release positive pressure</w:t>
-      </w:r>
-    </w:p>
-    <w:p>
-      <w:pPr>
-        <w:rPr>
-          <w:rFonts w:ascii="Times New Roman" w:hAnsi="Times New Roman" w:cs="Times New Roman"/>
-        </w:rPr>
-      </w:pPr>
-      <w:r>
-        <w:rPr>
-          <w:rFonts w:ascii="Times New Roman" w:hAnsi="Times New Roman" w:cs="Times New Roman"/>
-        </w:rPr>
-        <w:t xml:space="preserve">-should flatten out and reach giga </w:t>
-      </w:r>
-      <w:r>
-        <w:rPr>
-          <w:rFonts w:ascii="Times New Roman" w:hAnsi="Times New Roman" w:cs="Times New Roman"/>
-        </w:rPr>
-        <w:t>Ω</w:t>
-      </w:r>
-      <w:r>
-        <w:rPr>
-          <w:rFonts w:ascii="Times New Roman" w:hAnsi="Times New Roman" w:cs="Times New Roman"/>
-        </w:rPr>
-        <w:t xml:space="preserve"> </w:t>
-      </w:r>
-      <w:r>
-        <w:rPr>
-          <w:rFonts w:ascii="Times New Roman" w:hAnsi="Times New Roman" w:cs="Times New Roman"/>
-        </w:rPr>
-        <w:t>seal</w:t>
-      </w:r>
-    </w:p>
-    <w:p>
-      <w:pPr>
-        <w:rPr>
-          <w:rFonts w:ascii="Times New Roman" w:hAnsi="Times New Roman" w:cs="Times New Roman"/>
-        </w:rPr>
-      </w:pPr>
-      <w:r>
-        <w:rPr>
-          <w:rFonts w:ascii="Times New Roman" w:hAnsi="Times New Roman" w:cs="Times New Roman"/>
-        </w:rPr>
-        <w:t>Switch to cell mode</w:t>
-      </w:r>
-    </w:p>
-    <w:p>
-      <w:pPr>
-        <w:rPr>
-          <w:rFonts w:ascii="Times New Roman" w:hAnsi="Times New Roman" w:cs="Times New Roman"/>
-        </w:rPr>
-      </w:pPr>
-      <w:r>
-        <w:rPr>
-          <w:rFonts w:ascii="Times New Roman" w:hAnsi="Times New Roman" w:cs="Times New Roman"/>
-        </w:rPr>
-        <w:lastRenderedPageBreak/>
-        <w:t>Lip suck to break into cell</w:t>
-      </w:r>
-    </w:p>
-    <w:p>
-      <w:pPr>
-        <w:rPr>
-          <w:rFonts w:ascii="Times New Roman" w:hAnsi="Times New Roman" w:cs="Times New Roman"/>
-        </w:rPr>
-      </w:pPr>
-      <w:r>
-        <w:rPr>
-          <w:rFonts w:ascii="Times New Roman" w:hAnsi="Times New Roman" w:cs="Times New Roman"/>
-        </w:rPr>
-        <w:t>-</w:t>
-      </w:r>
-      <w:r>
-        <w:rPr>
-          <w:rFonts w:ascii="Times New Roman" w:hAnsi="Times New Roman" w:cs="Times New Roman"/>
-          <w:highlight w:val="yellow"/>
-        </w:rPr>
-        <w:t>looks like</w:t>
-      </w:r>
-      <w:r>
-        <w:rPr>
-          <w:rFonts w:ascii="Times New Roman" w:hAnsi="Times New Roman" w:cs="Times New Roman"/>
-        </w:rPr>
-        <w:t>: #</w:t>
-      </w:r>
-    </w:p>
-    <w:p>
-      <w:pPr>
-        <w:rPr>
-          <w:rFonts w:ascii="Times New Roman" w:hAnsi="Times New Roman" w:cs="Times New Roman"/>
-        </w:rPr>
-      </w:pPr>
-    </w:p>
-    <w:p>
-      <w:pPr>
+      </w:pPr>
+      <w:r>
         <w:rPr>
           <w:rFonts w:ascii="Times New Roman" w:hAnsi="Times New Roman" w:cs="Times New Roman"/>
           <w:b/>
           <w:bCs/>
         </w:rPr>
-      </w:pPr>
-      <w:r>
+        <w:t>Software Settings</w:t>
+      </w:r>
+    </w:p>
+    <w:p>
+      <w:pPr>
+        <w:spacing w:line="240" w:lineRule="auto"/>
+        <w:rPr>
+          <w:rFonts w:ascii="Times New Roman" w:hAnsi="Times New Roman" w:cs="Times New Roman"/>
+        </w:rPr>
+      </w:pPr>
+      <w:r>
+        <w:rPr>
+          <w:rFonts w:ascii="Times New Roman" w:hAnsi="Times New Roman" w:cs="Times New Roman"/>
+        </w:rPr>
+        <w:t>In voltage clamp</w:t>
+      </w:r>
+      <w:r>
+        <w:rPr>
+          <w:rFonts w:ascii="Times New Roman" w:hAnsi="Times New Roman" w:cs="Times New Roman"/>
+        </w:rPr>
+        <w:t xml:space="preserve"> (VC)</w:t>
+      </w:r>
+      <w:r>
+        <w:rPr>
+          <w:rFonts w:ascii="Times New Roman" w:hAnsi="Times New Roman" w:cs="Times New Roman"/>
+        </w:rPr>
+        <w:t xml:space="preserve">: primary output should be membrane current </w:t>
+      </w:r>
+      <w:r>
+        <w:rPr>
+          <w:rFonts w:ascii="Times New Roman" w:hAnsi="Times New Roman" w:cs="Times New Roman"/>
+        </w:rPr>
+        <w:t>(0.5 V/</w:t>
+      </w:r>
+      <w:proofErr w:type="spellStart"/>
+      <w:r>
+        <w:rPr>
+          <w:rFonts w:ascii="Times New Roman" w:hAnsi="Times New Roman" w:cs="Times New Roman"/>
+        </w:rPr>
+        <w:t>nA</w:t>
+      </w:r>
+      <w:proofErr w:type="spellEnd"/>
+      <w:r>
+        <w:rPr>
+          <w:rFonts w:ascii="Times New Roman" w:hAnsi="Times New Roman" w:cs="Times New Roman"/>
+        </w:rPr>
+        <w:t xml:space="preserve">) </w:t>
+      </w:r>
+      <w:r>
+        <w:rPr>
+          <w:rFonts w:ascii="Times New Roman" w:hAnsi="Times New Roman" w:cs="Times New Roman"/>
+        </w:rPr>
+        <w:t>and secondary be membrane potential</w:t>
+      </w:r>
+      <w:r>
+        <w:rPr>
+          <w:rFonts w:ascii="Times New Roman" w:hAnsi="Times New Roman" w:cs="Times New Roman"/>
+        </w:rPr>
+        <w:t xml:space="preserve"> (10 mV/mV</w:t>
+      </w:r>
+      <w:r>
+        <w:rPr>
+          <w:rFonts w:ascii="Times New Roman" w:hAnsi="Times New Roman" w:cs="Times New Roman"/>
+        </w:rPr>
+        <w:t>)</w:t>
+      </w:r>
+    </w:p>
+    <w:p>
+      <w:pPr>
+        <w:spacing w:line="240" w:lineRule="auto"/>
+        <w:rPr>
+          <w:rFonts w:ascii="Times New Roman" w:hAnsi="Times New Roman" w:cs="Times New Roman"/>
+        </w:rPr>
+      </w:pPr>
+      <w:r>
+        <w:rPr>
+          <w:rFonts w:ascii="Times New Roman" w:hAnsi="Times New Roman" w:cs="Times New Roman"/>
+        </w:rPr>
+        <w:t>In current clamp</w:t>
+      </w:r>
+      <w:r>
+        <w:rPr>
+          <w:rFonts w:ascii="Times New Roman" w:hAnsi="Times New Roman" w:cs="Times New Roman"/>
+        </w:rPr>
+        <w:t xml:space="preserve"> (IC)</w:t>
+      </w:r>
+      <w:r>
+        <w:rPr>
+          <w:rFonts w:ascii="Times New Roman" w:hAnsi="Times New Roman" w:cs="Times New Roman"/>
+        </w:rPr>
+        <w:t>:</w:t>
+      </w:r>
+      <w:r>
+        <w:rPr>
+          <w:rFonts w:ascii="Times New Roman" w:hAnsi="Times New Roman" w:cs="Times New Roman"/>
+        </w:rPr>
+        <w:t xml:space="preserve"> </w:t>
+      </w:r>
+      <w:r>
+        <w:rPr>
+          <w:rFonts w:ascii="Times New Roman" w:hAnsi="Times New Roman" w:cs="Times New Roman"/>
+        </w:rPr>
+        <w:t>primary output should be membrane potential (10 mV/mV) and secondary be membrane current (0.5 V/</w:t>
+      </w:r>
+      <w:proofErr w:type="spellStart"/>
+      <w:r>
+        <w:rPr>
+          <w:rFonts w:ascii="Times New Roman" w:hAnsi="Times New Roman" w:cs="Times New Roman"/>
+        </w:rPr>
+        <w:t>nA</w:t>
+      </w:r>
+      <w:proofErr w:type="spellEnd"/>
+      <w:r>
+        <w:rPr>
+          <w:rFonts w:ascii="Times New Roman" w:hAnsi="Times New Roman" w:cs="Times New Roman"/>
+        </w:rPr>
+        <w:t>)</w:t>
+      </w:r>
+    </w:p>
+    <w:p>
+      <w:pPr>
+        <w:spacing w:line="240" w:lineRule="auto"/>
+        <w:rPr>
+          <w:rFonts w:ascii="Times New Roman" w:hAnsi="Times New Roman" w:cs="Times New Roman"/>
+        </w:rPr>
+      </w:pPr>
+    </w:p>
+    <w:p>
+      <w:pPr>
+        <w:spacing w:line="240" w:lineRule="auto"/>
         <w:rPr>
           <w:rFonts w:ascii="Times New Roman" w:hAnsi="Times New Roman" w:cs="Times New Roman"/>
           <w:b/>
           <w:bCs/>
         </w:rPr>
+      </w:pPr>
+      <w:r>
+        <w:rPr>
+          <w:rFonts w:ascii="Times New Roman" w:hAnsi="Times New Roman" w:cs="Times New Roman"/>
+          <w:b/>
+          <w:bCs/>
+        </w:rPr>
+        <w:t>How to Get</w:t>
+      </w:r>
+      <w:r>
+        <w:rPr>
+          <w:rFonts w:ascii="Times New Roman" w:hAnsi="Times New Roman" w:cs="Times New Roman"/>
+          <w:b/>
+          <w:bCs/>
+        </w:rPr>
+        <w:t xml:space="preserve"> a Cell</w:t>
+      </w:r>
+    </w:p>
+    <w:p>
+      <w:pPr>
+        <w:spacing w:line="240" w:lineRule="auto"/>
+        <w:rPr>
+          <w:rFonts w:ascii="Times New Roman" w:hAnsi="Times New Roman" w:cs="Times New Roman"/>
+        </w:rPr>
+      </w:pPr>
+      <w:r>
+        <w:rPr>
+          <w:rFonts w:ascii="Times New Roman" w:hAnsi="Times New Roman" w:cs="Times New Roman"/>
+        </w:rPr>
+        <w:t>Positive pressure when recording electrode is in bath</w:t>
+      </w:r>
+    </w:p>
+    <w:p>
+      <w:pPr>
+        <w:spacing w:line="240" w:lineRule="auto"/>
+        <w:rPr>
+          <w:rFonts w:ascii="Times New Roman" w:hAnsi="Times New Roman" w:cs="Times New Roman"/>
+        </w:rPr>
+      </w:pPr>
+      <w:r>
+        <w:rPr>
+          <w:rFonts w:ascii="Times New Roman" w:hAnsi="Times New Roman" w:cs="Times New Roman"/>
+        </w:rPr>
+        <w:t>↓</w:t>
+      </w:r>
+    </w:p>
+    <w:p>
+      <w:pPr>
+        <w:spacing w:line="240" w:lineRule="auto"/>
+        <w:rPr>
+          <w:rFonts w:ascii="Times New Roman" w:hAnsi="Times New Roman" w:cs="Times New Roman"/>
+        </w:rPr>
+      </w:pPr>
+      <w:r>
+        <w:rPr>
+          <w:rFonts w:ascii="Times New Roman" w:hAnsi="Times New Roman" w:cs="Times New Roman"/>
+        </w:rPr>
+        <w:t>Voltage clamp</w:t>
+      </w:r>
+    </w:p>
+    <w:p>
+      <w:pPr>
+        <w:spacing w:line="240" w:lineRule="auto"/>
+        <w:rPr>
+          <w:rFonts w:ascii="Times New Roman" w:hAnsi="Times New Roman" w:cs="Times New Roman"/>
+        </w:rPr>
+      </w:pPr>
+      <w:r>
+        <w:rPr>
+          <w:rFonts w:ascii="Times New Roman" w:hAnsi="Times New Roman" w:cs="Times New Roman"/>
+        </w:rPr>
+        <w:lastRenderedPageBreak/>
+        <w:t>↓</w:t>
+      </w:r>
+    </w:p>
+    <w:p>
+      <w:pPr>
+        <w:spacing w:line="240" w:lineRule="auto"/>
+        <w:rPr>
+          <w:rFonts w:ascii="Times New Roman" w:hAnsi="Times New Roman" w:cs="Times New Roman"/>
+        </w:rPr>
+      </w:pPr>
+      <w:r>
+        <w:rPr>
+          <w:rFonts w:ascii="Times New Roman" w:hAnsi="Times New Roman" w:cs="Times New Roman"/>
+        </w:rPr>
+        <w:t>Offset pipette</w:t>
+      </w:r>
+    </w:p>
+    <w:p>
+      <w:pPr>
+        <w:spacing w:line="240" w:lineRule="auto"/>
+        <w:rPr>
+          <w:rFonts w:ascii="Times New Roman" w:hAnsi="Times New Roman" w:cs="Times New Roman"/>
+        </w:rPr>
+      </w:pPr>
+      <w:r>
+        <w:rPr>
+          <w:rFonts w:ascii="Times New Roman" w:hAnsi="Times New Roman" w:cs="Times New Roman"/>
+        </w:rPr>
+        <w:t>↓</w:t>
+      </w:r>
+    </w:p>
+    <w:p>
+      <w:pPr>
+        <w:spacing w:line="240" w:lineRule="auto"/>
+        <w:rPr>
+          <w:rFonts w:ascii="Times New Roman" w:hAnsi="Times New Roman" w:cs="Times New Roman"/>
+        </w:rPr>
+      </w:pPr>
+      <w:r>
+        <w:rPr>
+          <w:rFonts w:ascii="Times New Roman" w:hAnsi="Times New Roman" w:cs="Times New Roman"/>
+        </w:rPr>
+        <w:t xml:space="preserve">Membrane test set to bath mode at </w:t>
+      </w:r>
+      <w:r>
+        <w:rPr>
+          <w:rFonts w:ascii="Times New Roman" w:hAnsi="Times New Roman" w:cs="Times New Roman"/>
+        </w:rPr>
+        <w:t xml:space="preserve">10 </w:t>
+      </w:r>
+      <w:r>
+        <w:rPr>
+          <w:rFonts w:ascii="Times New Roman" w:hAnsi="Times New Roman" w:cs="Times New Roman"/>
+        </w:rPr>
+        <w:t>Hz</w:t>
+      </w:r>
+    </w:p>
+    <w:p>
+      <w:pPr>
+        <w:spacing w:line="240" w:lineRule="auto"/>
+        <w:rPr>
+          <w:rFonts w:ascii="Times New Roman" w:hAnsi="Times New Roman" w:cs="Times New Roman"/>
+        </w:rPr>
+      </w:pPr>
+      <w:r>
+        <w:rPr>
+          <w:rFonts w:ascii="Times New Roman" w:hAnsi="Times New Roman" w:cs="Times New Roman"/>
+        </w:rPr>
+        <w:t>-</w:t>
+      </w:r>
+      <w:r>
+        <w:rPr>
+          <w:rFonts w:ascii="Times New Roman" w:hAnsi="Times New Roman" w:cs="Times New Roman"/>
+          <w:highlight w:val="yellow"/>
+        </w:rPr>
+        <w:t>looks like:</w:t>
+      </w:r>
+      <w:r>
+        <w:rPr>
+          <w:rFonts w:ascii="Times New Roman" w:hAnsi="Times New Roman" w:cs="Times New Roman"/>
+        </w:rPr>
+        <w:t xml:space="preserve"> square waveform</w:t>
+      </w:r>
+    </w:p>
+    <w:p>
+      <w:pPr>
+        <w:spacing w:line="240" w:lineRule="auto"/>
+        <w:rPr>
+          <w:rFonts w:ascii="Times New Roman" w:hAnsi="Times New Roman" w:cs="Times New Roman"/>
+        </w:rPr>
+      </w:pPr>
+      <w:r>
+        <w:rPr>
+          <w:rFonts w:ascii="Times New Roman" w:hAnsi="Times New Roman" w:cs="Times New Roman"/>
+        </w:rPr>
+        <w:t>↓</w:t>
+      </w:r>
+    </w:p>
+    <w:p>
+      <w:pPr>
+        <w:spacing w:line="240" w:lineRule="auto"/>
+        <w:rPr>
+          <w:rFonts w:ascii="Times New Roman" w:hAnsi="Times New Roman" w:cs="Times New Roman"/>
+        </w:rPr>
+      </w:pPr>
+      <w:r>
+        <w:rPr>
+          <w:rFonts w:ascii="Times New Roman" w:hAnsi="Times New Roman" w:cs="Times New Roman"/>
+        </w:rPr>
+        <w:t>Dimple in membrane</w:t>
+      </w:r>
+    </w:p>
+    <w:p>
+      <w:pPr>
+        <w:spacing w:line="240" w:lineRule="auto"/>
+        <w:rPr>
+          <w:rFonts w:ascii="Times New Roman" w:hAnsi="Times New Roman" w:cs="Times New Roman"/>
+        </w:rPr>
+      </w:pPr>
+      <w:r>
+        <w:rPr>
+          <w:rFonts w:ascii="Times New Roman" w:hAnsi="Times New Roman" w:cs="Times New Roman"/>
+        </w:rPr>
+        <w:t>↓</w:t>
+      </w:r>
+    </w:p>
+    <w:p>
+      <w:pPr>
+        <w:spacing w:line="240" w:lineRule="auto"/>
+        <w:rPr>
+          <w:rFonts w:ascii="Times New Roman" w:hAnsi="Times New Roman" w:cs="Times New Roman"/>
+        </w:rPr>
+      </w:pPr>
+      <w:r>
+        <w:rPr>
+          <w:rFonts w:ascii="Times New Roman" w:hAnsi="Times New Roman" w:cs="Times New Roman"/>
+        </w:rPr>
+        <w:t>Release positive pressure</w:t>
+      </w:r>
+    </w:p>
+    <w:p>
+      <w:pPr>
+        <w:spacing w:line="240" w:lineRule="auto"/>
+        <w:rPr>
+          <w:rFonts w:ascii="Times New Roman" w:hAnsi="Times New Roman" w:cs="Times New Roman"/>
+        </w:rPr>
+      </w:pPr>
+      <w:r>
+        <w:rPr>
+          <w:rFonts w:ascii="Times New Roman" w:hAnsi="Times New Roman" w:cs="Times New Roman"/>
+        </w:rPr>
+        <w:t>↓</w:t>
+      </w:r>
+    </w:p>
+    <w:p>
+      <w:pPr>
+        <w:spacing w:line="240" w:lineRule="auto"/>
+        <w:rPr>
+          <w:rFonts w:ascii="Times New Roman" w:hAnsi="Times New Roman" w:cs="Times New Roman"/>
+        </w:rPr>
+      </w:pPr>
+      <w:r>
+        <w:rPr>
+          <w:rFonts w:ascii="Times New Roman" w:hAnsi="Times New Roman" w:cs="Times New Roman"/>
+        </w:rPr>
+        <w:t xml:space="preserve">Dimple </w:t>
+      </w:r>
+      <w:r>
+        <w:rPr>
+          <w:rFonts w:ascii="Times New Roman" w:hAnsi="Times New Roman" w:cs="Times New Roman"/>
+        </w:rPr>
+        <w:t xml:space="preserve">should flatten out and reach </w:t>
+      </w:r>
+      <w:r>
+        <w:rPr>
+          <w:rFonts w:ascii="Times New Roman" w:hAnsi="Times New Roman" w:cs="Times New Roman"/>
+        </w:rPr>
+        <w:t>G</w:t>
+      </w:r>
+      <w:r>
+        <w:rPr>
+          <w:rFonts w:ascii="Times New Roman" w:hAnsi="Times New Roman" w:cs="Times New Roman"/>
+        </w:rPr>
+        <w:t xml:space="preserve">Ω </w:t>
+      </w:r>
+      <w:r>
+        <w:rPr>
+          <w:rFonts w:ascii="Times New Roman" w:hAnsi="Times New Roman" w:cs="Times New Roman"/>
+        </w:rPr>
+        <w:t>seal</w:t>
+      </w:r>
+    </w:p>
+    <w:p>
+      <w:pPr>
+        <w:spacing w:line="240" w:lineRule="auto"/>
+        <w:rPr>
+          <w:rFonts w:ascii="Times New Roman" w:hAnsi="Times New Roman" w:cs="Times New Roman"/>
+        </w:rPr>
+      </w:pPr>
+      <w:r>
+        <w:rPr>
+          <w:rFonts w:ascii="Times New Roman" w:hAnsi="Times New Roman" w:cs="Times New Roman"/>
+        </w:rPr>
+        <w:t>↓</w:t>
+      </w:r>
+    </w:p>
+    <w:p>
+      <w:pPr>
+        <w:spacing w:line="240" w:lineRule="auto"/>
+        <w:rPr>
+          <w:rFonts w:ascii="Times New Roman" w:hAnsi="Times New Roman" w:cs="Times New Roman"/>
+        </w:rPr>
+      </w:pPr>
+      <w:r>
+        <w:rPr>
+          <w:rFonts w:ascii="Times New Roman" w:hAnsi="Times New Roman" w:cs="Times New Roman"/>
+        </w:rPr>
+        <w:t>Then hold at -70 mV</w:t>
+      </w:r>
+      <w:r>
+        <w:rPr>
+          <w:rFonts w:ascii="Times New Roman" w:hAnsi="Times New Roman" w:cs="Times New Roman"/>
+        </w:rPr>
+        <w:t xml:space="preserve"> (still in voltage clamp)</w:t>
+      </w:r>
+      <w:r>
+        <w:rPr>
+          <w:rFonts w:ascii="Times New Roman" w:hAnsi="Times New Roman" w:cs="Times New Roman"/>
+        </w:rPr>
+        <w:t xml:space="preserve"> and s</w:t>
+      </w:r>
+      <w:r>
+        <w:rPr>
+          <w:rFonts w:ascii="Times New Roman" w:hAnsi="Times New Roman" w:cs="Times New Roman"/>
+        </w:rPr>
+        <w:t>witch to cell mode of membrane test</w:t>
+      </w:r>
+    </w:p>
+    <w:p>
+      <w:pPr>
+        <w:spacing w:line="240" w:lineRule="auto"/>
+        <w:rPr>
+          <w:rFonts w:ascii="Times New Roman" w:hAnsi="Times New Roman" w:cs="Times New Roman"/>
+        </w:rPr>
+      </w:pPr>
+      <w:r>
+        <w:rPr>
+          <w:rFonts w:ascii="Times New Roman" w:hAnsi="Times New Roman" w:cs="Times New Roman"/>
+        </w:rPr>
+        <w:t>↓</w:t>
+      </w:r>
+    </w:p>
+    <w:p>
+      <w:pPr>
+        <w:spacing w:line="240" w:lineRule="auto"/>
+        <w:rPr>
+          <w:rFonts w:ascii="Times New Roman" w:hAnsi="Times New Roman" w:cs="Times New Roman"/>
+        </w:rPr>
+      </w:pPr>
+      <w:r>
+        <w:rPr>
+          <w:rFonts w:ascii="Times New Roman" w:hAnsi="Times New Roman" w:cs="Times New Roman"/>
+        </w:rPr>
+        <w:t>Lip suck to break into cell</w:t>
+      </w:r>
+    </w:p>
+    <w:p>
+      <w:pPr>
+        <w:spacing w:line="240" w:lineRule="auto"/>
+        <w:rPr>
+          <w:rFonts w:ascii="Times New Roman" w:hAnsi="Times New Roman" w:cs="Times New Roman"/>
+        </w:rPr>
+      </w:pPr>
+      <w:r>
+        <w:rPr>
+          <w:rFonts w:ascii="Times New Roman" w:hAnsi="Times New Roman" w:cs="Times New Roman"/>
+        </w:rPr>
+        <w:t>-</w:t>
+      </w:r>
+      <w:r>
+        <w:rPr>
+          <w:rFonts w:ascii="Times New Roman" w:hAnsi="Times New Roman" w:cs="Times New Roman"/>
+          <w:highlight w:val="yellow"/>
+        </w:rPr>
+        <w:t>looks like</w:t>
+      </w:r>
+      <w:r>
+        <w:rPr>
+          <w:rFonts w:ascii="Times New Roman" w:hAnsi="Times New Roman" w:cs="Times New Roman"/>
+        </w:rPr>
+        <w:t>: #</w:t>
+      </w:r>
+    </w:p>
+    <w:p>
+      <w:pPr>
+        <w:spacing w:line="240" w:lineRule="auto"/>
+        <w:rPr>
+          <w:rFonts w:ascii="Times New Roman" w:hAnsi="Times New Roman" w:cs="Times New Roman"/>
+        </w:rPr>
+      </w:pPr>
+    </w:p>
+    <w:p>
+      <w:pPr>
+        <w:spacing w:line="240" w:lineRule="auto"/>
+        <w:rPr>
+          <w:rFonts w:ascii="Times New Roman" w:hAnsi="Times New Roman" w:cs="Times New Roman"/>
+          <w:b/>
+          <w:bCs/>
+        </w:rPr>
+      </w:pPr>
+      <w:r>
+        <w:rPr>
+          <w:rFonts w:ascii="Times New Roman" w:hAnsi="Times New Roman" w:cs="Times New Roman"/>
+          <w:b/>
+          <w:bCs/>
+        </w:rPr>
         <w:t>When You Have a Cell</w:t>
       </w:r>
     </w:p>
     <w:p>
       <w:pPr>
-        <w:rPr>
-          <w:rFonts w:ascii="Times New Roman" w:hAnsi="Times New Roman" w:cs="Times New Roman"/>
-        </w:rPr>
-      </w:pPr>
-      <w:r>
-        <w:rPr>
-          <w:rFonts w:ascii="Times New Roman" w:hAnsi="Times New Roman" w:cs="Times New Roman"/>
-        </w:rPr>
-        <w:t>Current clamp mode</w:t>
-      </w:r>
-    </w:p>
-    <w:p>
-      <w:pPr>
+        <w:spacing w:line="240" w:lineRule="auto"/>
+        <w:rPr>
+          <w:rFonts w:ascii="Times New Roman" w:hAnsi="Times New Roman" w:cs="Times New Roman"/>
+        </w:rPr>
+      </w:pPr>
+      <w:r>
+        <w:rPr>
+          <w:rFonts w:ascii="Times New Roman" w:hAnsi="Times New Roman" w:cs="Times New Roman"/>
+          <w:b/>
+          <w:bCs/>
+        </w:rPr>
+        <w:t>Do not</w:t>
+      </w:r>
+      <w:r>
+        <w:rPr>
+          <w:rFonts w:ascii="Times New Roman" w:hAnsi="Times New Roman" w:cs="Times New Roman"/>
+        </w:rPr>
+        <w:t xml:space="preserve"> stop holding at -70 mV in voltage clamp</w:t>
+      </w:r>
+    </w:p>
+    <w:p>
+      <w:pPr>
+        <w:spacing w:line="240" w:lineRule="auto"/>
+        <w:rPr>
+          <w:rFonts w:ascii="Times New Roman" w:hAnsi="Times New Roman" w:cs="Times New Roman"/>
+        </w:rPr>
+      </w:pPr>
+      <w:r>
+        <w:rPr>
+          <w:rFonts w:ascii="Times New Roman" w:hAnsi="Times New Roman" w:cs="Times New Roman"/>
+        </w:rPr>
+        <w:t>↓</w:t>
+      </w:r>
+    </w:p>
+    <w:p>
+      <w:pPr>
+        <w:spacing w:line="240" w:lineRule="auto"/>
+        <w:rPr>
+          <w:rFonts w:ascii="Times New Roman" w:hAnsi="Times New Roman" w:cs="Times New Roman"/>
+        </w:rPr>
+      </w:pPr>
+      <w:r>
+        <w:rPr>
+          <w:rFonts w:ascii="Times New Roman" w:hAnsi="Times New Roman" w:cs="Times New Roman"/>
+        </w:rPr>
+        <w:t xml:space="preserve">Switch </w:t>
+      </w:r>
+      <w:r>
+        <w:rPr>
+          <w:rFonts w:ascii="Times New Roman" w:hAnsi="Times New Roman" w:cs="Times New Roman"/>
+        </w:rPr>
+        <w:t xml:space="preserve">to </w:t>
+      </w:r>
+      <w:r>
+        <w:rPr>
+          <w:rFonts w:ascii="Times New Roman" w:hAnsi="Times New Roman" w:cs="Times New Roman"/>
+        </w:rPr>
+        <w:t>c</w:t>
+      </w:r>
+      <w:r>
+        <w:rPr>
+          <w:rFonts w:ascii="Times New Roman" w:hAnsi="Times New Roman" w:cs="Times New Roman"/>
+        </w:rPr>
+        <w:t>urrent clamp mode</w:t>
+      </w:r>
+      <w:r>
+        <w:rPr>
+          <w:rFonts w:ascii="Times New Roman" w:hAnsi="Times New Roman" w:cs="Times New Roman"/>
+        </w:rPr>
+        <w:t>, don’t hold anything</w:t>
+      </w:r>
+      <w:r>
+        <w:rPr>
+          <w:rFonts w:ascii="Times New Roman" w:hAnsi="Times New Roman" w:cs="Times New Roman"/>
+        </w:rPr>
+        <w:t xml:space="preserve"> in current clamp</w:t>
+      </w:r>
+    </w:p>
+    <w:p>
+      <w:pPr>
+        <w:spacing w:line="240" w:lineRule="auto"/>
+        <w:rPr>
+          <w:rFonts w:ascii="Times New Roman" w:hAnsi="Times New Roman" w:cs="Times New Roman"/>
+        </w:rPr>
+      </w:pPr>
+      <w:r>
+        <w:rPr>
+          <w:rFonts w:ascii="Times New Roman" w:hAnsi="Times New Roman" w:cs="Times New Roman"/>
+        </w:rPr>
+        <w:t>↓</w:t>
+      </w:r>
+    </w:p>
+    <w:p>
+      <w:pPr>
+        <w:spacing w:line="240" w:lineRule="auto"/>
         <w:rPr>
           <w:rFonts w:ascii="Times New Roman" w:hAnsi="Times New Roman" w:cs="Times New Roman"/>
         </w:rPr>
@@ -1059,28 +1620,76 @@
     </w:p>
     <w:p>
       <w:pPr>
-        <w:rPr>
-          <w:rFonts w:ascii="Times New Roman" w:hAnsi="Times New Roman" w:cs="Times New Roman"/>
-        </w:rPr>
-      </w:pPr>
-      <w:r>
-        <w:rPr>
-          <w:rFonts w:ascii="Times New Roman" w:hAnsi="Times New Roman" w:cs="Times New Roman"/>
-        </w:rPr>
-        <w:t>Gap free recording</w:t>
-      </w:r>
-    </w:p>
-    <w:p>
-      <w:pPr>
-        <w:rPr>
-          <w:rFonts w:ascii="Times New Roman" w:hAnsi="Times New Roman" w:cs="Times New Roman"/>
-        </w:rPr>
-      </w:pPr>
-      <w:r>
-        <w:rPr>
-          <w:rFonts w:ascii="Times New Roman" w:hAnsi="Times New Roman" w:cs="Times New Roman"/>
-        </w:rPr>
-        <w:t xml:space="preserve">Hold at -70 mV, note what current </w:t>
+        <w:spacing w:line="240" w:lineRule="auto"/>
+        <w:rPr>
+          <w:rFonts w:ascii="Times New Roman" w:hAnsi="Times New Roman" w:cs="Times New Roman"/>
+        </w:rPr>
+      </w:pPr>
+      <w:r>
+        <w:rPr>
+          <w:rFonts w:ascii="Times New Roman" w:hAnsi="Times New Roman" w:cs="Times New Roman"/>
+        </w:rPr>
+        <w:t>↓</w:t>
+      </w:r>
+    </w:p>
+    <w:p>
+      <w:pPr>
+        <w:spacing w:line="240" w:lineRule="auto"/>
+        <w:rPr>
+          <w:rFonts w:ascii="Times New Roman" w:hAnsi="Times New Roman" w:cs="Times New Roman"/>
+        </w:rPr>
+      </w:pPr>
+      <w:r>
+        <w:rPr>
+          <w:rFonts w:ascii="Times New Roman" w:hAnsi="Times New Roman" w:cs="Times New Roman"/>
+        </w:rPr>
+        <w:t>Gap free</w:t>
+      </w:r>
+      <w:r>
+        <w:rPr>
+          <w:rFonts w:ascii="Times New Roman" w:hAnsi="Times New Roman" w:cs="Times New Roman"/>
+        </w:rPr>
+        <w:t xml:space="preserve"> (C1)</w:t>
+      </w:r>
+      <w:r>
+        <w:rPr>
+          <w:rFonts w:ascii="Times New Roman" w:hAnsi="Times New Roman" w:cs="Times New Roman"/>
+        </w:rPr>
+        <w:t xml:space="preserve"> recording</w:t>
+      </w:r>
+    </w:p>
+    <w:p>
+      <w:pPr>
+        <w:spacing w:line="240" w:lineRule="auto"/>
+        <w:rPr>
+          <w:rFonts w:ascii="Times New Roman" w:hAnsi="Times New Roman" w:cs="Times New Roman"/>
+        </w:rPr>
+      </w:pPr>
+      <w:r>
+        <w:rPr>
+          <w:rFonts w:ascii="Times New Roman" w:hAnsi="Times New Roman" w:cs="Times New Roman"/>
+        </w:rPr>
+        <w:t>↓</w:t>
+      </w:r>
+    </w:p>
+    <w:p>
+      <w:pPr>
+        <w:spacing w:line="240" w:lineRule="auto"/>
+        <w:rPr>
+          <w:rFonts w:ascii="Times New Roman" w:hAnsi="Times New Roman" w:cs="Times New Roman"/>
+        </w:rPr>
+      </w:pPr>
+      <w:r>
+        <w:rPr>
+          <w:rFonts w:ascii="Times New Roman" w:hAnsi="Times New Roman" w:cs="Times New Roman"/>
+        </w:rPr>
+        <w:t>Find</w:t>
+      </w:r>
+      <w:r>
+        <w:rPr>
+          <w:rFonts w:ascii="Times New Roman" w:hAnsi="Times New Roman" w:cs="Times New Roman"/>
+        </w:rPr>
+        <w:t xml:space="preserve"> what current </w:t>
       </w:r>
       <w:r>
         <w:rPr>
@@ -1108,30 +1717,79 @@
         </w:rPr>
         <w:t>is needed</w:t>
       </w:r>
-    </w:p>
-    <w:p>
-      <w:pPr>
-        <w:rPr>
-          <w:rFonts w:ascii="Times New Roman" w:hAnsi="Times New Roman" w:cs="Times New Roman"/>
-        </w:rPr>
-      </w:pPr>
-      <w:r>
-        <w:rPr>
-          <w:rFonts w:ascii="Times New Roman" w:hAnsi="Times New Roman" w:cs="Times New Roman"/>
-        </w:rPr>
-        <w:t>Current clamp steps recording</w:t>
-      </w:r>
-    </w:p>
-    <w:p>
-      <w:pPr>
-        <w:rPr>
-          <w:rFonts w:ascii="Times New Roman" w:hAnsi="Times New Roman" w:cs="Times New Roman"/>
-        </w:rPr>
-      </w:pPr>
-      <w:r>
-        <w:rPr>
-          <w:rFonts w:ascii="Times New Roman" w:hAnsi="Times New Roman" w:cs="Times New Roman"/>
-        </w:rPr>
+      <w:r>
+        <w:rPr>
+          <w:rFonts w:ascii="Times New Roman" w:hAnsi="Times New Roman" w:cs="Times New Roman"/>
+        </w:rPr>
+        <w:t xml:space="preserve"> to hold and -70 mV and hold that</w:t>
+      </w:r>
+    </w:p>
+    <w:p>
+      <w:pPr>
+        <w:spacing w:line="240" w:lineRule="auto"/>
+        <w:rPr>
+          <w:rFonts w:ascii="Times New Roman" w:hAnsi="Times New Roman" w:cs="Times New Roman"/>
+        </w:rPr>
+      </w:pPr>
+      <w:r>
+        <w:rPr>
+          <w:rFonts w:ascii="Times New Roman" w:hAnsi="Times New Roman" w:cs="Times New Roman"/>
+        </w:rPr>
+        <w:t>↓</w:t>
+      </w:r>
+    </w:p>
+    <w:p>
+      <w:pPr>
+        <w:spacing w:line="240" w:lineRule="auto"/>
+        <w:rPr>
+          <w:rFonts w:ascii="Times New Roman" w:hAnsi="Times New Roman" w:cs="Times New Roman"/>
+        </w:rPr>
+      </w:pPr>
+      <w:r>
+        <w:rPr>
+          <w:rFonts w:ascii="Times New Roman" w:hAnsi="Times New Roman" w:cs="Times New Roman"/>
+        </w:rPr>
+        <w:t>Current clamp steps</w:t>
+      </w:r>
+      <w:r>
+        <w:rPr>
+          <w:rFonts w:ascii="Times New Roman" w:hAnsi="Times New Roman" w:cs="Times New Roman"/>
+        </w:rPr>
+        <w:t xml:space="preserve"> (C2)</w:t>
+      </w:r>
+      <w:r>
+        <w:rPr>
+          <w:rFonts w:ascii="Times New Roman" w:hAnsi="Times New Roman" w:cs="Times New Roman"/>
+        </w:rPr>
+        <w:t xml:space="preserve"> recording</w:t>
+      </w:r>
+    </w:p>
+    <w:p>
+      <w:pPr>
+        <w:spacing w:line="240" w:lineRule="auto"/>
+        <w:rPr>
+          <w:rFonts w:ascii="Times New Roman" w:hAnsi="Times New Roman" w:cs="Times New Roman"/>
+        </w:rPr>
+      </w:pPr>
+      <w:r>
+        <w:rPr>
+          <w:rFonts w:ascii="Times New Roman" w:hAnsi="Times New Roman" w:cs="Times New Roman"/>
+        </w:rPr>
+        <w:t>↓</w:t>
+      </w:r>
+    </w:p>
+    <w:p>
+      <w:pPr>
+        <w:spacing w:line="240" w:lineRule="auto"/>
+        <w:rPr>
+          <w:rFonts w:ascii="Times New Roman" w:hAnsi="Times New Roman" w:cs="Times New Roman"/>
+        </w:rPr>
+      </w:pPr>
+      <w:r>
+        <w:rPr>
+          <w:rFonts w:ascii="Times New Roman" w:hAnsi="Times New Roman" w:cs="Times New Roman"/>
+        </w:rPr>
+        <w:lastRenderedPageBreak/>
         <w:t>Stop holding</w:t>
       </w:r>
       <w:r>
@@ -1143,45 +1801,119 @@
     </w:p>
     <w:p>
       <w:pPr>
-        <w:rPr>
-          <w:rFonts w:ascii="Times New Roman" w:hAnsi="Times New Roman" w:cs="Times New Roman"/>
-        </w:rPr>
-      </w:pPr>
-      <w:r>
-        <w:rPr>
-          <w:rFonts w:ascii="Times New Roman" w:hAnsi="Times New Roman" w:cs="Times New Roman"/>
-        </w:rPr>
-        <w:t>Switch to voltage clamp</w:t>
-      </w:r>
-    </w:p>
-    <w:p>
-      <w:pPr>
-        <w:rPr>
-          <w:rFonts w:ascii="Times New Roman" w:hAnsi="Times New Roman" w:cs="Times New Roman"/>
-        </w:rPr>
-      </w:pPr>
-      <w:r>
-        <w:rPr>
-          <w:rFonts w:ascii="Times New Roman" w:hAnsi="Times New Roman" w:cs="Times New Roman"/>
-        </w:rPr>
-        <w:t>Hold at -70 mV</w:t>
-      </w:r>
-    </w:p>
-    <w:p>
-      <w:pPr>
-        <w:rPr>
-          <w:rFonts w:ascii="Times New Roman" w:hAnsi="Times New Roman" w:cs="Times New Roman"/>
-        </w:rPr>
-      </w:pPr>
-      <w:r>
-        <w:rPr>
-          <w:rFonts w:ascii="Times New Roman" w:hAnsi="Times New Roman" w:cs="Times New Roman"/>
-        </w:rPr>
-        <w:t>CA1: looking for currents</w:t>
-      </w:r>
-    </w:p>
-    <w:p>
-      <w:pPr>
+        <w:spacing w:line="240" w:lineRule="auto"/>
+        <w:rPr>
+          <w:rFonts w:ascii="Times New Roman" w:hAnsi="Times New Roman" w:cs="Times New Roman"/>
+        </w:rPr>
+      </w:pPr>
+      <w:r>
+        <w:rPr>
+          <w:rFonts w:ascii="Times New Roman" w:hAnsi="Times New Roman" w:cs="Times New Roman"/>
+        </w:rPr>
+        <w:t>↓</w:t>
+      </w:r>
+    </w:p>
+    <w:p>
+      <w:pPr>
+        <w:spacing w:line="240" w:lineRule="auto"/>
+        <w:rPr>
+          <w:rFonts w:ascii="Times New Roman" w:hAnsi="Times New Roman" w:cs="Times New Roman"/>
+        </w:rPr>
+      </w:pPr>
+      <w:r>
+        <w:rPr>
+          <w:rFonts w:ascii="Times New Roman" w:hAnsi="Times New Roman" w:cs="Times New Roman"/>
+        </w:rPr>
+        <w:t>Switch to voltage clam</w:t>
+      </w:r>
+      <w:r>
+        <w:rPr>
+          <w:rFonts w:ascii="Times New Roman" w:hAnsi="Times New Roman" w:cs="Times New Roman"/>
+        </w:rPr>
+        <w:t>p, s</w:t>
+      </w:r>
+      <w:r>
+        <w:rPr>
+          <w:rFonts w:ascii="Times New Roman" w:hAnsi="Times New Roman" w:cs="Times New Roman"/>
+        </w:rPr>
+        <w:t xml:space="preserve">hould </w:t>
+      </w:r>
+      <w:r>
+        <w:rPr>
+          <w:rFonts w:ascii="Times New Roman" w:hAnsi="Times New Roman" w:cs="Times New Roman"/>
+        </w:rPr>
+        <w:t xml:space="preserve">still </w:t>
+      </w:r>
+      <w:r>
+        <w:rPr>
+          <w:rFonts w:ascii="Times New Roman" w:hAnsi="Times New Roman" w:cs="Times New Roman"/>
+        </w:rPr>
+        <w:t>be holding</w:t>
+      </w:r>
+      <w:r>
+        <w:rPr>
+          <w:rFonts w:ascii="Times New Roman" w:hAnsi="Times New Roman" w:cs="Times New Roman"/>
+        </w:rPr>
+        <w:t xml:space="preserve"> at -70 mV</w:t>
+      </w:r>
+    </w:p>
+    <w:p>
+      <w:pPr>
+        <w:spacing w:line="240" w:lineRule="auto"/>
+        <w:rPr>
+          <w:rFonts w:ascii="Times New Roman" w:hAnsi="Times New Roman" w:cs="Times New Roman"/>
+        </w:rPr>
+      </w:pPr>
+      <w:r>
+        <w:rPr>
+          <w:rFonts w:ascii="Times New Roman" w:hAnsi="Times New Roman" w:cs="Times New Roman"/>
+        </w:rPr>
+        <w:t>↓</w:t>
+      </w:r>
+    </w:p>
+    <w:p>
+      <w:pPr>
+        <w:spacing w:line="240" w:lineRule="auto"/>
+        <w:rPr>
+          <w:rFonts w:ascii="Times New Roman" w:hAnsi="Times New Roman" w:cs="Times New Roman"/>
+        </w:rPr>
+      </w:pPr>
+      <w:r>
+        <w:rPr>
+          <w:rFonts w:ascii="Times New Roman" w:hAnsi="Times New Roman" w:cs="Times New Roman"/>
+        </w:rPr>
+        <w:t>Look</w:t>
+      </w:r>
+      <w:r>
+        <w:rPr>
+          <w:rFonts w:ascii="Times New Roman" w:hAnsi="Times New Roman" w:cs="Times New Roman"/>
+        </w:rPr>
+        <w:t xml:space="preserve"> for currents</w:t>
+      </w:r>
+      <w:r>
+        <w:rPr>
+          <w:rFonts w:ascii="Times New Roman" w:hAnsi="Times New Roman" w:cs="Times New Roman"/>
+        </w:rPr>
+        <w:t xml:space="preserve"> using CA1</w:t>
+      </w:r>
+    </w:p>
+    <w:p>
+      <w:pPr>
+        <w:spacing w:line="240" w:lineRule="auto"/>
+        <w:rPr>
+          <w:rFonts w:ascii="Times New Roman" w:hAnsi="Times New Roman" w:cs="Times New Roman"/>
+        </w:rPr>
+      </w:pPr>
+      <w:r>
+        <w:rPr>
+          <w:rFonts w:ascii="Times New Roman" w:hAnsi="Times New Roman" w:cs="Times New Roman"/>
+        </w:rPr>
+        <w:t>↓</w:t>
+      </w:r>
+    </w:p>
+    <w:p>
+      <w:pPr>
+        <w:spacing w:line="240" w:lineRule="auto"/>
         <w:rPr>
           <w:rFonts w:ascii="Times New Roman" w:hAnsi="Times New Roman" w:cs="Times New Roman"/>
         </w:rPr>
@@ -1196,35 +1928,522 @@
         <w:rPr>
           <w:rFonts w:ascii="Times New Roman" w:hAnsi="Times New Roman" w:cs="Times New Roman"/>
         </w:rPr>
-        <w:t xml:space="preserve"> intervals: membrane test at 10 Hz, switch back to recording (C3) at 1 kHz</w:t>
-      </w:r>
-    </w:p>
-    <w:p>
-      <w:pPr>
-        <w:rPr>
-          <w:rFonts w:ascii="Times New Roman" w:hAnsi="Times New Roman" w:cs="Times New Roman"/>
-        </w:rPr>
-      </w:pPr>
-      <w:r>
-        <w:rPr>
-          <w:rFonts w:ascii="Times New Roman" w:hAnsi="Times New Roman" w:cs="Times New Roman"/>
-          <w:highlight w:val="yellow"/>
-        </w:rPr>
-        <w:t>Do you stop holding at -70 before going back to current clamp mode to retest at the end?</w:t>
-      </w:r>
-    </w:p>
-    <w:p>
-      <w:pPr>
-        <w:rPr>
-          <w:rFonts w:ascii="Times New Roman" w:hAnsi="Times New Roman" w:cs="Times New Roman"/>
-        </w:rPr>
-      </w:pPr>
-      <w:r>
-        <w:rPr>
-          <w:rFonts w:ascii="Times New Roman" w:hAnsi="Times New Roman" w:cs="Times New Roman"/>
-        </w:rPr>
-        <w:t>Repeat the current clamp gap free and current clamp step recordings</w:t>
-      </w:r>
+        <w:t xml:space="preserve"> intervals: membrane test at 10 Hz</w:t>
+      </w:r>
+      <w:r>
+        <w:rPr>
+          <w:rFonts w:ascii="Times New Roman" w:hAnsi="Times New Roman" w:cs="Times New Roman"/>
+        </w:rPr>
+        <w:t>: record R</w:t>
+      </w:r>
+      <w:r>
+        <w:rPr>
+          <w:rFonts w:ascii="Times New Roman" w:hAnsi="Times New Roman" w:cs="Times New Roman"/>
+          <w:vertAlign w:val="subscript"/>
+        </w:rPr>
+        <w:t>a</w:t>
+      </w:r>
+      <w:r>
+        <w:rPr>
+          <w:rFonts w:ascii="Times New Roman" w:hAnsi="Times New Roman" w:cs="Times New Roman"/>
+        </w:rPr>
+        <w:t xml:space="preserve"> and hold</w:t>
+      </w:r>
+      <w:r>
+        <w:rPr>
+          <w:rFonts w:ascii="Times New Roman" w:hAnsi="Times New Roman" w:cs="Times New Roman"/>
+        </w:rPr>
+        <w:t>, switch back to recording (C3) at 1 kHz</w:t>
+      </w:r>
+    </w:p>
+    <w:p>
+      <w:pPr>
+        <w:spacing w:line="240" w:lineRule="auto"/>
+        <w:rPr>
+          <w:rFonts w:ascii="Times New Roman" w:hAnsi="Times New Roman" w:cs="Times New Roman"/>
+        </w:rPr>
+      </w:pPr>
+      <w:r>
+        <w:rPr>
+          <w:rFonts w:ascii="Times New Roman" w:hAnsi="Times New Roman" w:cs="Times New Roman"/>
+        </w:rPr>
+        <w:t>↓</w:t>
+      </w:r>
+    </w:p>
+    <w:p>
+      <w:pPr>
+        <w:spacing w:line="240" w:lineRule="auto"/>
+        <w:rPr>
+          <w:rFonts w:ascii="Times New Roman" w:hAnsi="Times New Roman" w:cs="Times New Roman"/>
+        </w:rPr>
+      </w:pPr>
+      <w:r>
+        <w:rPr>
+          <w:rFonts w:ascii="Times New Roman" w:hAnsi="Times New Roman" w:cs="Times New Roman"/>
+        </w:rPr>
+        <w:t>When done with the voltage clamp recordings, n</w:t>
+      </w:r>
+      <w:r>
+        <w:rPr>
+          <w:rFonts w:ascii="Times New Roman" w:hAnsi="Times New Roman" w:cs="Times New Roman"/>
+        </w:rPr>
+        <w:t>ever</w:t>
+      </w:r>
+      <w:r>
+        <w:rPr>
+          <w:rFonts w:ascii="Times New Roman" w:hAnsi="Times New Roman" w:cs="Times New Roman"/>
+        </w:rPr>
+        <w:t xml:space="preserve"> stop holding </w:t>
+      </w:r>
+      <w:r>
+        <w:rPr>
+          <w:rFonts w:ascii="Times New Roman" w:hAnsi="Times New Roman" w:cs="Times New Roman"/>
+        </w:rPr>
+        <w:t>at</w:t>
+      </w:r>
+      <w:r>
+        <w:rPr>
+          <w:rFonts w:ascii="Times New Roman" w:hAnsi="Times New Roman" w:cs="Times New Roman"/>
+        </w:rPr>
+        <w:t xml:space="preserve"> -70 </w:t>
+      </w:r>
+      <w:r>
+        <w:rPr>
+          <w:rFonts w:ascii="Times New Roman" w:hAnsi="Times New Roman" w:cs="Times New Roman"/>
+        </w:rPr>
+        <w:t>mV when</w:t>
+      </w:r>
+      <w:r>
+        <w:rPr>
+          <w:rFonts w:ascii="Times New Roman" w:hAnsi="Times New Roman" w:cs="Times New Roman"/>
+        </w:rPr>
+        <w:t xml:space="preserve"> going back to current clamp </w:t>
+      </w:r>
+      <w:r>
+        <w:rPr>
+          <w:rFonts w:ascii="Times New Roman" w:hAnsi="Times New Roman" w:cs="Times New Roman"/>
+        </w:rPr>
+        <w:t>mode</w:t>
+      </w:r>
+    </w:p>
+    <w:p>
+      <w:pPr>
+        <w:spacing w:line="240" w:lineRule="auto"/>
+        <w:rPr>
+          <w:rFonts w:ascii="Times New Roman" w:hAnsi="Times New Roman" w:cs="Times New Roman"/>
+        </w:rPr>
+      </w:pPr>
+      <w:r>
+        <w:rPr>
+          <w:rFonts w:ascii="Times New Roman" w:hAnsi="Times New Roman" w:cs="Times New Roman"/>
+        </w:rPr>
+        <w:t xml:space="preserve">↓ </w:t>
+      </w:r>
+    </w:p>
+    <w:p>
+      <w:pPr>
+        <w:spacing w:line="240" w:lineRule="auto"/>
+        <w:rPr>
+          <w:rFonts w:ascii="Times New Roman" w:hAnsi="Times New Roman" w:cs="Times New Roman"/>
+        </w:rPr>
+      </w:pPr>
+      <w:r>
+        <w:rPr>
+          <w:rFonts w:ascii="Times New Roman" w:hAnsi="Times New Roman" w:cs="Times New Roman"/>
+        </w:rPr>
+        <w:t>Switch to current clamp mode, don’t hold anything in current clamp</w:t>
+      </w:r>
+    </w:p>
+    <w:p>
+      <w:pPr>
+        <w:spacing w:line="240" w:lineRule="auto"/>
+        <w:rPr>
+          <w:rFonts w:ascii="Times New Roman" w:hAnsi="Times New Roman" w:cs="Times New Roman"/>
+        </w:rPr>
+      </w:pPr>
+      <w:r>
+        <w:rPr>
+          <w:rFonts w:ascii="Times New Roman" w:hAnsi="Times New Roman" w:cs="Times New Roman"/>
+        </w:rPr>
+        <w:t>↓</w:t>
+      </w:r>
+    </w:p>
+    <w:p>
+      <w:pPr>
+        <w:spacing w:line="240" w:lineRule="auto"/>
+        <w:rPr>
+          <w:rFonts w:ascii="Times New Roman" w:hAnsi="Times New Roman" w:cs="Times New Roman"/>
+        </w:rPr>
+      </w:pPr>
+      <w:r>
+        <w:rPr>
+          <w:rFonts w:ascii="Times New Roman" w:hAnsi="Times New Roman" w:cs="Times New Roman"/>
+        </w:rPr>
+        <w:t>Note resting V</w:t>
+      </w:r>
+      <w:r>
+        <w:rPr>
+          <w:rFonts w:ascii="Times New Roman" w:hAnsi="Times New Roman" w:cs="Times New Roman"/>
+          <w:vertAlign w:val="subscript"/>
+        </w:rPr>
+        <w:t>m</w:t>
+      </w:r>
+      <w:r>
+        <w:rPr>
+          <w:rFonts w:ascii="Times New Roman" w:hAnsi="Times New Roman" w:cs="Times New Roman"/>
+        </w:rPr>
+        <w:t xml:space="preserve"> (mV)</w:t>
+      </w:r>
+    </w:p>
+    <w:p>
+      <w:pPr>
+        <w:spacing w:line="240" w:lineRule="auto"/>
+        <w:rPr>
+          <w:rFonts w:ascii="Times New Roman" w:hAnsi="Times New Roman" w:cs="Times New Roman"/>
+        </w:rPr>
+      </w:pPr>
+      <w:r>
+        <w:rPr>
+          <w:rFonts w:ascii="Times New Roman" w:hAnsi="Times New Roman" w:cs="Times New Roman"/>
+        </w:rPr>
+        <w:t>↓</w:t>
+      </w:r>
+    </w:p>
+    <w:p>
+      <w:pPr>
+        <w:spacing w:line="240" w:lineRule="auto"/>
+        <w:rPr>
+          <w:rFonts w:ascii="Times New Roman" w:hAnsi="Times New Roman" w:cs="Times New Roman"/>
+        </w:rPr>
+      </w:pPr>
+      <w:r>
+        <w:rPr>
+          <w:rFonts w:ascii="Times New Roman" w:hAnsi="Times New Roman" w:cs="Times New Roman"/>
+        </w:rPr>
+        <w:t>Repeat gap free (C1) recording</w:t>
+      </w:r>
+    </w:p>
+    <w:p>
+      <w:pPr>
+        <w:spacing w:line="240" w:lineRule="auto"/>
+        <w:rPr>
+          <w:rFonts w:ascii="Times New Roman" w:hAnsi="Times New Roman" w:cs="Times New Roman"/>
+        </w:rPr>
+      </w:pPr>
+      <w:r>
+        <w:rPr>
+          <w:rFonts w:ascii="Times New Roman" w:hAnsi="Times New Roman" w:cs="Times New Roman"/>
+        </w:rPr>
+        <w:t>↓</w:t>
+      </w:r>
+    </w:p>
+    <w:p>
+      <w:pPr>
+        <w:spacing w:line="240" w:lineRule="auto"/>
+        <w:rPr>
+          <w:rFonts w:ascii="Times New Roman" w:hAnsi="Times New Roman" w:cs="Times New Roman"/>
+        </w:rPr>
+      </w:pPr>
+      <w:r>
+        <w:rPr>
+          <w:rFonts w:ascii="Times New Roman" w:hAnsi="Times New Roman" w:cs="Times New Roman"/>
+        </w:rPr>
+        <w:t>Find what current (</w:t>
+      </w:r>
+      <w:proofErr w:type="spellStart"/>
+      <w:r>
+        <w:rPr>
+          <w:rFonts w:ascii="Times New Roman" w:hAnsi="Times New Roman" w:cs="Times New Roman"/>
+        </w:rPr>
+        <w:t>pA</w:t>
+      </w:r>
+      <w:proofErr w:type="spellEnd"/>
+      <w:r>
+        <w:rPr>
+          <w:rFonts w:ascii="Times New Roman" w:hAnsi="Times New Roman" w:cs="Times New Roman"/>
+        </w:rPr>
+        <w:t>) is needed to hold and -70 mV and hold that</w:t>
+      </w:r>
+    </w:p>
+    <w:p>
+      <w:pPr>
+        <w:spacing w:line="240" w:lineRule="auto"/>
+        <w:rPr>
+          <w:rFonts w:ascii="Times New Roman" w:hAnsi="Times New Roman" w:cs="Times New Roman"/>
+        </w:rPr>
+      </w:pPr>
+      <w:r>
+        <w:rPr>
+          <w:rFonts w:ascii="Times New Roman" w:hAnsi="Times New Roman" w:cs="Times New Roman"/>
+        </w:rPr>
+        <w:t>↓</w:t>
+      </w:r>
+    </w:p>
+    <w:p>
+      <w:pPr>
+        <w:spacing w:line="240" w:lineRule="auto"/>
+        <w:rPr>
+          <w:rFonts w:ascii="Times New Roman" w:hAnsi="Times New Roman" w:cs="Times New Roman"/>
+        </w:rPr>
+      </w:pPr>
+      <w:r>
+        <w:rPr>
+          <w:rFonts w:ascii="Times New Roman" w:hAnsi="Times New Roman" w:cs="Times New Roman"/>
+        </w:rPr>
+        <w:t>Repeat current clamp steps (C2) recording</w:t>
+      </w:r>
+    </w:p>
+    <w:p>
+      <w:pPr>
+        <w:spacing w:line="240" w:lineRule="auto"/>
+        <w:rPr>
+          <w:rFonts w:ascii="Times New Roman" w:hAnsi="Times New Roman" w:cs="Times New Roman"/>
+        </w:rPr>
+      </w:pPr>
+      <w:r>
+        <w:rPr>
+          <w:rFonts w:ascii="Times New Roman" w:hAnsi="Times New Roman" w:cs="Times New Roman"/>
+        </w:rPr>
+        <w:t>↓</w:t>
+      </w:r>
+    </w:p>
+    <w:p>
+      <w:pPr>
+        <w:spacing w:line="240" w:lineRule="auto"/>
+        <w:rPr>
+          <w:rFonts w:ascii="Times New Roman" w:hAnsi="Times New Roman" w:cs="Times New Roman"/>
+        </w:rPr>
+      </w:pPr>
+      <w:r>
+        <w:rPr>
+          <w:rFonts w:ascii="Times New Roman" w:hAnsi="Times New Roman" w:cs="Times New Roman"/>
+        </w:rPr>
+        <w:t>Stop holding in current clamp</w:t>
+      </w:r>
+    </w:p>
+    <w:p>
+      <w:pPr>
+        <w:spacing w:line="240" w:lineRule="auto"/>
+        <w:rPr>
+          <w:rFonts w:ascii="Times New Roman" w:hAnsi="Times New Roman" w:cs="Times New Roman"/>
+        </w:rPr>
+      </w:pPr>
+      <w:r>
+        <w:rPr>
+          <w:rFonts w:ascii="Times New Roman" w:hAnsi="Times New Roman" w:cs="Times New Roman"/>
+        </w:rPr>
+        <w:t>↓</w:t>
+      </w:r>
+    </w:p>
+    <w:p>
+      <w:pPr>
+        <w:spacing w:line="240" w:lineRule="auto"/>
+        <w:rPr>
+          <w:rFonts w:ascii="Times New Roman" w:hAnsi="Times New Roman" w:cs="Times New Roman"/>
+        </w:rPr>
+      </w:pPr>
+      <w:r>
+        <w:rPr>
+          <w:rFonts w:ascii="Times New Roman" w:hAnsi="Times New Roman" w:cs="Times New Roman"/>
+        </w:rPr>
+        <w:t>When totally done all recording… stop holding in voltage clamp</w:t>
+      </w:r>
+    </w:p>
+    <w:p>
+      <w:pPr>
+        <w:spacing w:line="240" w:lineRule="auto"/>
+        <w:rPr>
+          <w:rFonts w:ascii="Times New Roman" w:hAnsi="Times New Roman" w:cs="Times New Roman"/>
+        </w:rPr>
+      </w:pPr>
+      <w:r>
+        <w:rPr>
+          <w:rFonts w:ascii="Times New Roman" w:hAnsi="Times New Roman" w:cs="Times New Roman"/>
+        </w:rPr>
+        <w:t>↓</w:t>
+      </w:r>
+    </w:p>
+    <w:p>
+      <w:pPr>
+        <w:spacing w:line="240" w:lineRule="auto"/>
+        <w:rPr>
+          <w:rFonts w:ascii="Times New Roman" w:hAnsi="Times New Roman" w:cs="Times New Roman"/>
+        </w:rPr>
+      </w:pPr>
+      <w:r>
+        <w:rPr>
+          <w:rFonts w:ascii="Times New Roman" w:hAnsi="Times New Roman" w:cs="Times New Roman"/>
+        </w:rPr>
+        <w:t>Measure coordinates of cell from the top of the third ventricle</w:t>
+      </w:r>
+    </w:p>
+    <w:p>
+      <w:pPr>
+        <w:spacing w:line="240" w:lineRule="auto"/>
+        <w:rPr>
+          <w:rFonts w:ascii="Times New Roman" w:hAnsi="Times New Roman" w:cs="Times New Roman"/>
+        </w:rPr>
+      </w:pPr>
+    </w:p>
+    <w:p>
+      <w:pPr>
+        <w:spacing w:line="240" w:lineRule="auto"/>
+        <w:rPr>
+          <w:rFonts w:ascii="Times New Roman" w:hAnsi="Times New Roman" w:cs="Times New Roman"/>
+          <w:b/>
+          <w:bCs/>
+        </w:rPr>
+      </w:pPr>
+      <w:r>
+        <w:rPr>
+          <w:rFonts w:ascii="Times New Roman" w:hAnsi="Times New Roman" w:cs="Times New Roman"/>
+          <w:b/>
+          <w:bCs/>
+        </w:rPr>
+        <w:t>Recording Types</w:t>
+      </w:r>
+    </w:p>
+    <w:p>
+      <w:pPr>
+        <w:spacing w:line="240" w:lineRule="auto"/>
+        <w:rPr>
+          <w:rFonts w:ascii="Times New Roman" w:hAnsi="Times New Roman" w:cs="Times New Roman"/>
+        </w:rPr>
+      </w:pPr>
+      <w:r>
+        <w:rPr>
+          <w:rFonts w:ascii="Times New Roman" w:hAnsi="Times New Roman" w:cs="Times New Roman"/>
+        </w:rPr>
+        <w:t>Gap Free</w:t>
+      </w:r>
+      <w:r>
+        <w:rPr>
+          <w:rFonts w:ascii="Times New Roman" w:hAnsi="Times New Roman" w:cs="Times New Roman"/>
+        </w:rPr>
+        <w:t xml:space="preserve"> (C1)</w:t>
+      </w:r>
+      <w:r>
+        <w:rPr>
+          <w:rFonts w:ascii="Times New Roman" w:hAnsi="Times New Roman" w:cs="Times New Roman"/>
+        </w:rPr>
+        <w:t>: us not doing anything</w:t>
+      </w:r>
+      <w:r>
+        <w:rPr>
+          <w:rFonts w:ascii="Times New Roman" w:hAnsi="Times New Roman" w:cs="Times New Roman"/>
+        </w:rPr>
+        <w:t>, in current clamp mode</w:t>
+      </w:r>
+    </w:p>
+    <w:p>
+      <w:pPr>
+        <w:spacing w:line="240" w:lineRule="auto"/>
+        <w:rPr>
+          <w:rFonts w:ascii="Times New Roman" w:hAnsi="Times New Roman" w:cs="Times New Roman"/>
+        </w:rPr>
+      </w:pPr>
+      <w:r>
+        <w:rPr>
+          <w:rFonts w:ascii="Times New Roman" w:hAnsi="Times New Roman" w:cs="Times New Roman"/>
+        </w:rPr>
+        <w:lastRenderedPageBreak/>
+        <w:t xml:space="preserve">Current </w:t>
+      </w:r>
+      <w:r>
+        <w:rPr>
+          <w:rFonts w:ascii="Times New Roman" w:hAnsi="Times New Roman" w:cs="Times New Roman"/>
+        </w:rPr>
+        <w:t>C</w:t>
+      </w:r>
+      <w:r>
+        <w:rPr>
+          <w:rFonts w:ascii="Times New Roman" w:hAnsi="Times New Roman" w:cs="Times New Roman"/>
+        </w:rPr>
+        <w:t xml:space="preserve">lamp </w:t>
+      </w:r>
+      <w:r>
+        <w:rPr>
+          <w:rFonts w:ascii="Times New Roman" w:hAnsi="Times New Roman" w:cs="Times New Roman"/>
+        </w:rPr>
+        <w:t>S</w:t>
+      </w:r>
+      <w:r>
+        <w:rPr>
+          <w:rFonts w:ascii="Times New Roman" w:hAnsi="Times New Roman" w:cs="Times New Roman"/>
+        </w:rPr>
+        <w:t>teps</w:t>
+      </w:r>
+      <w:r>
+        <w:rPr>
+          <w:rFonts w:ascii="Times New Roman" w:hAnsi="Times New Roman" w:cs="Times New Roman"/>
+        </w:rPr>
+        <w:t xml:space="preserve"> (C2)</w:t>
+      </w:r>
+      <w:r>
+        <w:rPr>
+          <w:rFonts w:ascii="Times New Roman" w:hAnsi="Times New Roman" w:cs="Times New Roman"/>
+        </w:rPr>
+        <w:t xml:space="preserve">: </w:t>
+      </w:r>
+      <w:r>
+        <w:rPr>
+          <w:rFonts w:ascii="Times New Roman" w:hAnsi="Times New Roman" w:cs="Times New Roman"/>
+        </w:rPr>
+        <w:t>1 second sweep times 10 (250 msec of nothing then 500 msec of hyperpolarized, then 250 msec of nothing) each of the 10 sweeps the middle 500 msec gets more depolarized</w:t>
+      </w:r>
+      <w:r>
+        <w:rPr>
+          <w:rFonts w:ascii="Times New Roman" w:hAnsi="Times New Roman" w:cs="Times New Roman"/>
+        </w:rPr>
+        <w:t>.</w:t>
+      </w:r>
+    </w:p>
+    <w:p>
+      <w:pPr>
+        <w:spacing w:line="240" w:lineRule="auto"/>
+        <w:rPr>
+          <w:rFonts w:ascii="Times New Roman" w:hAnsi="Times New Roman" w:cs="Times New Roman"/>
+        </w:rPr>
+      </w:pPr>
+      <w:r>
+        <w:rPr>
+          <w:rFonts w:ascii="Times New Roman" w:hAnsi="Times New Roman" w:cs="Times New Roman"/>
+        </w:rPr>
+        <w:t>PPR 1.0 (C3): 5 second sweeps of paired stimulations of x Hz,  50 msec apart</w:t>
+      </w:r>
+      <w:r>
+        <w:rPr>
+          <w:rFonts w:ascii="Times New Roman" w:hAnsi="Times New Roman" w:cs="Times New Roman"/>
+        </w:rPr>
+        <w:t>. In voltage clamp.</w:t>
+      </w:r>
+    </w:p>
+    <w:p>
+      <w:pPr>
+        <w:spacing w:line="240" w:lineRule="auto"/>
+        <w:rPr>
+          <w:rFonts w:ascii="Times New Roman" w:hAnsi="Times New Roman" w:cs="Times New Roman"/>
+        </w:rPr>
+      </w:pPr>
+      <w:r>
+        <w:rPr>
+          <w:rFonts w:ascii="Times New Roman" w:hAnsi="Times New Roman" w:cs="Times New Roman"/>
+        </w:rPr>
+        <w:t>High Frequency Stimulation (C4): 100 Hz for 4 seconds, repeated twice, 20 seconds apart</w:t>
+      </w:r>
+      <w:r>
+        <w:rPr>
+          <w:rFonts w:ascii="Times New Roman" w:hAnsi="Times New Roman" w:cs="Times New Roman"/>
+        </w:rPr>
+        <w:t>. In voltage clamp.</w:t>
+      </w:r>
+    </w:p>
+    <w:p>
+      <w:pPr>
+        <w:rPr>
+          <w:rFonts w:ascii="Times New Roman" w:hAnsi="Times New Roman" w:cs="Times New Roman"/>
+        </w:rPr>
+      </w:pPr>
     </w:p>
     <w:p>
       <w:pPr>

</xml_diff>